<commit_message>
Updates to Final report in word format and upload pdf format report too.
</commit_message>
<xml_diff>
--- a/CKME136_FinalReport.docx
+++ b/CKME136_FinalReport.docx
@@ -17,6 +17,7 @@
           <w:docPartUnique/>
         </w:docPartObj>
       </w:sdtPr>
+      <w:sdtEndPr/>
       <w:sdtContent>
         <w:p>
           <w:pPr>
@@ -82,13 +83,7 @@
             </w:drawing>
           </w:r>
           <w:r>
-            <w:t>CKME 136 Data Analytics: Capstone Course</w:t>
-          </w:r>
-          <w:r>
-            <w:t xml:space="preserve"> - </w:t>
-          </w:r>
-          <w:r>
-            <w:t>Final Report</w:t>
+            <w:t>CKME 136 Data Analytics: Capstone Course - Final Report</w:t>
           </w:r>
         </w:p>
         <w:p>
@@ -103,16 +98,7 @@
             <w:ind w:right="1705"/>
           </w:pPr>
           <w:r>
-            <w:t>Palak Mehta</w:t>
-          </w:r>
-          <w:r>
-            <w:t xml:space="preserve"> (</w:t>
-          </w:r>
-          <w:r>
-            <w:t># 501003503</w:t>
-          </w:r>
-          <w:r>
-            <w:t>)</w:t>
+            <w:t>Palak Mehta (# 501003503)</w:t>
           </w:r>
         </w:p>
         <w:p>
@@ -433,7 +419,7 @@
         </w:rPr>
         <w:fldChar w:fldCharType="separate"/>
       </w:r>
-      <w:hyperlink w:anchor="_Toc46782244" w:history="1">
+      <w:hyperlink w:anchor="_Toc46782680" w:history="1">
         <w:r>
           <w:rPr>
             <w:rStyle w:val="Hyperlink"/>
@@ -460,7 +446,7 @@
             <w:noProof/>
             <w:webHidden/>
           </w:rPr>
-          <w:instrText xml:space="preserve"> PAGEREF _Toc46782244 \h </w:instrText>
+          <w:instrText xml:space="preserve"> PAGEREF _Toc46782680 \h </w:instrText>
         </w:r>
         <w:r>
           <w:rPr>
@@ -504,7 +490,7 @@
           <w:lang w:val="en-US"/>
         </w:rPr>
       </w:pPr>
-      <w:hyperlink w:anchor="_Toc46782245" w:history="1">
+      <w:hyperlink w:anchor="_Toc46782681" w:history="1">
         <w:r>
           <w:rPr>
             <w:rStyle w:val="Hyperlink"/>
@@ -531,7 +517,7 @@
             <w:noProof/>
             <w:webHidden/>
           </w:rPr>
-          <w:instrText xml:space="preserve"> PAGEREF _Toc46782245 \h </w:instrText>
+          <w:instrText xml:space="preserve"> PAGEREF _Toc46782681 \h </w:instrText>
         </w:r>
         <w:r>
           <w:rPr>
@@ -575,7 +561,7 @@
           <w:lang w:val="en-US"/>
         </w:rPr>
       </w:pPr>
-      <w:hyperlink w:anchor="_Toc46782246" w:history="1">
+      <w:hyperlink w:anchor="_Toc46782682" w:history="1">
         <w:r>
           <w:rPr>
             <w:rStyle w:val="Hyperlink"/>
@@ -602,7 +588,7 @@
             <w:noProof/>
             <w:webHidden/>
           </w:rPr>
-          <w:instrText xml:space="preserve"> PAGEREF _Toc46782246 \h </w:instrText>
+          <w:instrText xml:space="preserve"> PAGEREF _Toc46782682 \h </w:instrText>
         </w:r>
         <w:r>
           <w:rPr>
@@ -646,7 +632,7 @@
           <w:lang w:val="en-US"/>
         </w:rPr>
       </w:pPr>
-      <w:hyperlink w:anchor="_Toc46782247" w:history="1">
+      <w:hyperlink w:anchor="_Toc46782683" w:history="1">
         <w:r>
           <w:rPr>
             <w:rStyle w:val="Hyperlink"/>
@@ -673,7 +659,7 @@
             <w:noProof/>
             <w:webHidden/>
           </w:rPr>
-          <w:instrText xml:space="preserve"> PAGEREF _Toc46782247 \h </w:instrText>
+          <w:instrText xml:space="preserve"> PAGEREF _Toc46782683 \h </w:instrText>
         </w:r>
         <w:r>
           <w:rPr>
@@ -719,7 +705,7 @@
           <w:lang w:val="en-US"/>
         </w:rPr>
       </w:pPr>
-      <w:hyperlink w:anchor="_Toc46782248" w:history="1">
+      <w:hyperlink w:anchor="_Toc46782684" w:history="1">
         <w:r>
           <w:rPr>
             <w:rStyle w:val="Hyperlink"/>
@@ -746,7 +732,7 @@
             <w:noProof/>
             <w:webHidden/>
           </w:rPr>
-          <w:instrText xml:space="preserve"> PAGEREF _Toc46782248 \h </w:instrText>
+          <w:instrText xml:space="preserve"> PAGEREF _Toc46782684 \h </w:instrText>
         </w:r>
         <w:r>
           <w:rPr>
@@ -792,7 +778,7 @@
           <w:lang w:val="en-US"/>
         </w:rPr>
       </w:pPr>
-      <w:hyperlink w:anchor="_Toc46782249" w:history="1">
+      <w:hyperlink w:anchor="_Toc46782685" w:history="1">
         <w:r>
           <w:rPr>
             <w:rStyle w:val="Hyperlink"/>
@@ -819,7 +805,7 @@
             <w:noProof/>
             <w:webHidden/>
           </w:rPr>
-          <w:instrText xml:space="preserve"> PAGEREF _Toc46782249 \h </w:instrText>
+          <w:instrText xml:space="preserve"> PAGEREF _Toc46782685 \h </w:instrText>
         </w:r>
         <w:r>
           <w:rPr>
@@ -839,7 +825,7 @@
             <w:noProof/>
             <w:webHidden/>
           </w:rPr>
-          <w:t>6</w:t>
+          <w:t>7</w:t>
         </w:r>
         <w:r>
           <w:rPr>
@@ -865,7 +851,7 @@
           <w:lang w:val="en-US"/>
         </w:rPr>
       </w:pPr>
-      <w:hyperlink w:anchor="_Toc46782250" w:history="1">
+      <w:hyperlink w:anchor="_Toc46782686" w:history="1">
         <w:r>
           <w:rPr>
             <w:rStyle w:val="Hyperlink"/>
@@ -892,7 +878,7 @@
             <w:noProof/>
             <w:webHidden/>
           </w:rPr>
-          <w:instrText xml:space="preserve"> PAGEREF _Toc46782250 \h </w:instrText>
+          <w:instrText xml:space="preserve"> PAGEREF _Toc46782686 \h </w:instrText>
         </w:r>
         <w:r>
           <w:rPr>
@@ -912,7 +898,7 @@
             <w:noProof/>
             <w:webHidden/>
           </w:rPr>
-          <w:t>6</w:t>
+          <w:t>7</w:t>
         </w:r>
         <w:r>
           <w:rPr>
@@ -938,7 +924,7 @@
           <w:lang w:val="en-US"/>
         </w:rPr>
       </w:pPr>
-      <w:hyperlink w:anchor="_Toc46782251" w:history="1">
+      <w:hyperlink w:anchor="_Toc46782687" w:history="1">
         <w:r>
           <w:rPr>
             <w:rStyle w:val="Hyperlink"/>
@@ -965,7 +951,7 @@
             <w:noProof/>
             <w:webHidden/>
           </w:rPr>
-          <w:instrText xml:space="preserve"> PAGEREF _Toc46782251 \h </w:instrText>
+          <w:instrText xml:space="preserve"> PAGEREF _Toc46782687 \h </w:instrText>
         </w:r>
         <w:r>
           <w:rPr>
@@ -1011,7 +997,7 @@
           <w:lang w:val="en-US"/>
         </w:rPr>
       </w:pPr>
-      <w:hyperlink w:anchor="_Toc46782252" w:history="1">
+      <w:hyperlink w:anchor="_Toc46782688" w:history="1">
         <w:r>
           <w:rPr>
             <w:rStyle w:val="Hyperlink"/>
@@ -1038,7 +1024,7 @@
             <w:noProof/>
             <w:webHidden/>
           </w:rPr>
-          <w:instrText xml:space="preserve"> PAGEREF _Toc46782252 \h </w:instrText>
+          <w:instrText xml:space="preserve"> PAGEREF _Toc46782688 \h </w:instrText>
         </w:r>
         <w:r>
           <w:rPr>
@@ -1058,7 +1044,7 @@
             <w:noProof/>
             <w:webHidden/>
           </w:rPr>
-          <w:t>7</w:t>
+          <w:t>8</w:t>
         </w:r>
         <w:r>
           <w:rPr>
@@ -1084,7 +1070,7 @@
           <w:lang w:val="en-US"/>
         </w:rPr>
       </w:pPr>
-      <w:hyperlink w:anchor="_Toc46782253" w:history="1">
+      <w:hyperlink w:anchor="_Toc46782689" w:history="1">
         <w:r>
           <w:rPr>
             <w:rStyle w:val="Hyperlink"/>
@@ -1111,7 +1097,7 @@
             <w:noProof/>
             <w:webHidden/>
           </w:rPr>
-          <w:instrText xml:space="preserve"> PAGEREF _Toc46782253 \h </w:instrText>
+          <w:instrText xml:space="preserve"> PAGEREF _Toc46782689 \h </w:instrText>
         </w:r>
         <w:r>
           <w:rPr>
@@ -1131,7 +1117,7 @@
             <w:noProof/>
             <w:webHidden/>
           </w:rPr>
-          <w:t>7</w:t>
+          <w:t>8</w:t>
         </w:r>
         <w:r>
           <w:rPr>
@@ -1157,7 +1143,7 @@
           <w:lang w:val="en-US"/>
         </w:rPr>
       </w:pPr>
-      <w:hyperlink w:anchor="_Toc46782254" w:history="1">
+      <w:hyperlink w:anchor="_Toc46782690" w:history="1">
         <w:r>
           <w:rPr>
             <w:rStyle w:val="Hyperlink"/>
@@ -1184,7 +1170,7 @@
             <w:noProof/>
             <w:webHidden/>
           </w:rPr>
-          <w:instrText xml:space="preserve"> PAGEREF _Toc46782254 \h </w:instrText>
+          <w:instrText xml:space="preserve"> PAGEREF _Toc46782690 \h </w:instrText>
         </w:r>
         <w:r>
           <w:rPr>
@@ -1228,7 +1214,7 @@
           <w:lang w:val="en-US"/>
         </w:rPr>
       </w:pPr>
-      <w:hyperlink w:anchor="_Toc46782255" w:history="1">
+      <w:hyperlink w:anchor="_Toc46782691" w:history="1">
         <w:r>
           <w:rPr>
             <w:rStyle w:val="Hyperlink"/>
@@ -1256,7 +1242,7 @@
             <w:noProof/>
             <w:webHidden/>
           </w:rPr>
-          <w:instrText xml:space="preserve"> PAGEREF _Toc46782255 \h </w:instrText>
+          <w:instrText xml:space="preserve"> PAGEREF _Toc46782691 \h </w:instrText>
         </w:r>
         <w:r>
           <w:rPr>
@@ -1302,7 +1288,7 @@
           <w:lang w:val="en-US"/>
         </w:rPr>
       </w:pPr>
-      <w:hyperlink w:anchor="_Toc46782256" w:history="1">
+      <w:hyperlink w:anchor="_Toc46782692" w:history="1">
         <w:r>
           <w:rPr>
             <w:rStyle w:val="Hyperlink"/>
@@ -1330,7 +1316,7 @@
             <w:noProof/>
             <w:webHidden/>
           </w:rPr>
-          <w:instrText xml:space="preserve"> PAGEREF _Toc46782256 \h </w:instrText>
+          <w:instrText xml:space="preserve"> PAGEREF _Toc46782692 \h </w:instrText>
         </w:r>
         <w:r>
           <w:rPr>
@@ -1350,7 +1336,7 @@
             <w:noProof/>
             <w:webHidden/>
           </w:rPr>
-          <w:t>8</w:t>
+          <w:t>9</w:t>
         </w:r>
         <w:r>
           <w:rPr>
@@ -1376,7 +1362,7 @@
           <w:lang w:val="en-US"/>
         </w:rPr>
       </w:pPr>
-      <w:hyperlink w:anchor="_Toc46782257" w:history="1">
+      <w:hyperlink w:anchor="_Toc46782693" w:history="1">
         <w:r>
           <w:rPr>
             <w:rStyle w:val="Hyperlink"/>
@@ -1404,7 +1390,7 @@
             <w:noProof/>
             <w:webHidden/>
           </w:rPr>
-          <w:instrText xml:space="preserve"> PAGEREF _Toc46782257 \h </w:instrText>
+          <w:instrText xml:space="preserve"> PAGEREF _Toc46782693 \h </w:instrText>
         </w:r>
         <w:r>
           <w:rPr>
@@ -1450,7 +1436,7 @@
           <w:lang w:val="en-US"/>
         </w:rPr>
       </w:pPr>
-      <w:hyperlink w:anchor="_Toc46782258" w:history="1">
+      <w:hyperlink w:anchor="_Toc46782694" w:history="1">
         <w:r>
           <w:rPr>
             <w:rStyle w:val="Hyperlink"/>
@@ -1478,7 +1464,7 @@
             <w:noProof/>
             <w:webHidden/>
           </w:rPr>
-          <w:instrText xml:space="preserve"> PAGEREF _Toc46782258 \h </w:instrText>
+          <w:instrText xml:space="preserve"> PAGEREF _Toc46782694 \h </w:instrText>
         </w:r>
         <w:r>
           <w:rPr>
@@ -1498,7 +1484,7 @@
             <w:noProof/>
             <w:webHidden/>
           </w:rPr>
-          <w:t>9</w:t>
+          <w:t>10</w:t>
         </w:r>
         <w:r>
           <w:rPr>
@@ -1524,7 +1510,7 @@
           <w:lang w:val="en-US"/>
         </w:rPr>
       </w:pPr>
-      <w:hyperlink w:anchor="_Toc46782259" w:history="1">
+      <w:hyperlink w:anchor="_Toc46782695" w:history="1">
         <w:r>
           <w:rPr>
             <w:rStyle w:val="Hyperlink"/>
@@ -1552,7 +1538,7 @@
             <w:noProof/>
             <w:webHidden/>
           </w:rPr>
-          <w:instrText xml:space="preserve"> PAGEREF _Toc46782259 \h </w:instrText>
+          <w:instrText xml:space="preserve"> PAGEREF _Toc46782695 \h </w:instrText>
         </w:r>
         <w:r>
           <w:rPr>
@@ -1596,7 +1582,7 @@
           <w:lang w:val="en-US"/>
         </w:rPr>
       </w:pPr>
-      <w:hyperlink w:anchor="_Toc46782260" w:history="1">
+      <w:hyperlink w:anchor="_Toc46782696" w:history="1">
         <w:r>
           <w:rPr>
             <w:rStyle w:val="Hyperlink"/>
@@ -1623,7 +1609,7 @@
             <w:noProof/>
             <w:webHidden/>
           </w:rPr>
-          <w:instrText xml:space="preserve"> PAGEREF _Toc46782260 \h </w:instrText>
+          <w:instrText xml:space="preserve"> PAGEREF _Toc46782696 \h </w:instrText>
         </w:r>
         <w:r>
           <w:rPr>
@@ -1643,7 +1629,7 @@
             <w:noProof/>
             <w:webHidden/>
           </w:rPr>
-          <w:t>10</w:t>
+          <w:t>11</w:t>
         </w:r>
         <w:r>
           <w:rPr>
@@ -1669,7 +1655,7 @@
           <w:lang w:val="en-US"/>
         </w:rPr>
       </w:pPr>
-      <w:hyperlink w:anchor="_Toc46782261" w:history="1">
+      <w:hyperlink w:anchor="_Toc46782697" w:history="1">
         <w:r>
           <w:rPr>
             <w:rStyle w:val="Hyperlink"/>
@@ -1697,7 +1683,7 @@
             <w:noProof/>
             <w:webHidden/>
           </w:rPr>
-          <w:instrText xml:space="preserve"> PAGEREF _Toc46782261 \h </w:instrText>
+          <w:instrText xml:space="preserve"> PAGEREF _Toc46782697 \h </w:instrText>
         </w:r>
         <w:r>
           <w:rPr>
@@ -1717,7 +1703,7 @@
             <w:noProof/>
             <w:webHidden/>
           </w:rPr>
-          <w:t>10</w:t>
+          <w:t>11</w:t>
         </w:r>
         <w:r>
           <w:rPr>
@@ -1743,7 +1729,7 @@
           <w:lang w:val="en-US"/>
         </w:rPr>
       </w:pPr>
-      <w:hyperlink w:anchor="_Toc46782262" w:history="1">
+      <w:hyperlink w:anchor="_Toc46782698" w:history="1">
         <w:r>
           <w:rPr>
             <w:rStyle w:val="Hyperlink"/>
@@ -1771,7 +1757,7 @@
             <w:noProof/>
             <w:webHidden/>
           </w:rPr>
-          <w:instrText xml:space="preserve"> PAGEREF _Toc46782262 \h </w:instrText>
+          <w:instrText xml:space="preserve"> PAGEREF _Toc46782698 \h </w:instrText>
         </w:r>
         <w:r>
           <w:rPr>
@@ -1817,7 +1803,7 @@
           <w:lang w:val="en-US"/>
         </w:rPr>
       </w:pPr>
-      <w:hyperlink w:anchor="_Toc46782263" w:history="1">
+      <w:hyperlink w:anchor="_Toc46782699" w:history="1">
         <w:r>
           <w:rPr>
             <w:rStyle w:val="Hyperlink"/>
@@ -1845,7 +1831,7 @@
             <w:noProof/>
             <w:webHidden/>
           </w:rPr>
-          <w:instrText xml:space="preserve"> PAGEREF _Toc46782263 \h </w:instrText>
+          <w:instrText xml:space="preserve"> PAGEREF _Toc46782699 \h </w:instrText>
         </w:r>
         <w:r>
           <w:rPr>
@@ -1891,7 +1877,7 @@
           <w:lang w:val="en-US"/>
         </w:rPr>
       </w:pPr>
-      <w:hyperlink w:anchor="_Toc46782264" w:history="1">
+      <w:hyperlink w:anchor="_Toc46782700" w:history="1">
         <w:r>
           <w:rPr>
             <w:rStyle w:val="Hyperlink"/>
@@ -1919,7 +1905,7 @@
             <w:noProof/>
             <w:webHidden/>
           </w:rPr>
-          <w:instrText xml:space="preserve"> PAGEREF _Toc46782264 \h </w:instrText>
+          <w:instrText xml:space="preserve"> PAGEREF _Toc46782700 \h </w:instrText>
         </w:r>
         <w:r>
           <w:rPr>
@@ -1964,7 +1950,7 @@
           <w:lang w:val="en-US"/>
         </w:rPr>
       </w:pPr>
-      <w:hyperlink w:anchor="_Toc46782265" w:history="1">
+      <w:hyperlink w:anchor="_Toc46782701" w:history="1">
         <w:r>
           <w:rPr>
             <w:rStyle w:val="Hyperlink"/>
@@ -2007,7 +1993,7 @@
             <w:noProof/>
             <w:webHidden/>
           </w:rPr>
-          <w:instrText xml:space="preserve"> PAGEREF _Toc46782265 \h </w:instrText>
+          <w:instrText xml:space="preserve"> PAGEREF _Toc46782701 \h </w:instrText>
         </w:r>
         <w:r>
           <w:rPr>
@@ -2027,7 +2013,7 @@
             <w:noProof/>
             <w:webHidden/>
           </w:rPr>
-          <w:t>12</w:t>
+          <w:t>13</w:t>
         </w:r>
         <w:r>
           <w:rPr>
@@ -2052,7 +2038,7 @@
           <w:lang w:val="en-US"/>
         </w:rPr>
       </w:pPr>
-      <w:hyperlink w:anchor="_Toc46782266" w:history="1">
+      <w:hyperlink w:anchor="_Toc46782702" w:history="1">
         <w:r>
           <w:rPr>
             <w:rStyle w:val="Hyperlink"/>
@@ -2095,7 +2081,7 @@
             <w:noProof/>
             <w:webHidden/>
           </w:rPr>
-          <w:instrText xml:space="preserve"> PAGEREF _Toc46782266 \h </w:instrText>
+          <w:instrText xml:space="preserve"> PAGEREF _Toc46782702 \h </w:instrText>
         </w:r>
         <w:r>
           <w:rPr>
@@ -2140,7 +2126,7 @@
           <w:lang w:val="en-US"/>
         </w:rPr>
       </w:pPr>
-      <w:hyperlink w:anchor="_Toc46782267" w:history="1">
+      <w:hyperlink w:anchor="_Toc46782703" w:history="1">
         <w:r>
           <w:rPr>
             <w:rStyle w:val="Hyperlink"/>
@@ -2183,7 +2169,7 @@
             <w:noProof/>
             <w:webHidden/>
           </w:rPr>
-          <w:instrText xml:space="preserve"> PAGEREF _Toc46782267 \h </w:instrText>
+          <w:instrText xml:space="preserve"> PAGEREF _Toc46782703 \h </w:instrText>
         </w:r>
         <w:r>
           <w:rPr>
@@ -2227,7 +2213,7 @@
           <w:lang w:val="en-US"/>
         </w:rPr>
       </w:pPr>
-      <w:hyperlink w:anchor="_Toc46782268" w:history="1">
+      <w:hyperlink w:anchor="_Toc46782704" w:history="1">
         <w:r>
           <w:rPr>
             <w:rStyle w:val="Hyperlink"/>
@@ -2254,7 +2240,7 @@
             <w:noProof/>
             <w:webHidden/>
           </w:rPr>
-          <w:instrText xml:space="preserve"> PAGEREF _Toc46782268 \h </w:instrText>
+          <w:instrText xml:space="preserve"> PAGEREF _Toc46782704 \h </w:instrText>
         </w:r>
         <w:r>
           <w:rPr>
@@ -2300,7 +2286,7 @@
           <w:lang w:val="en-US"/>
         </w:rPr>
       </w:pPr>
-      <w:hyperlink w:anchor="_Toc46782269" w:history="1">
+      <w:hyperlink w:anchor="_Toc46782705" w:history="1">
         <w:r>
           <w:rPr>
             <w:rStyle w:val="Hyperlink"/>
@@ -2328,7 +2314,7 @@
             <w:noProof/>
             <w:webHidden/>
           </w:rPr>
-          <w:instrText xml:space="preserve"> PAGEREF _Toc46782269 \h </w:instrText>
+          <w:instrText xml:space="preserve"> PAGEREF _Toc46782705 \h </w:instrText>
         </w:r>
         <w:r>
           <w:rPr>
@@ -2372,7 +2358,7 @@
           <w:lang w:val="en-US"/>
         </w:rPr>
       </w:pPr>
-      <w:hyperlink w:anchor="_Toc46782270" w:history="1">
+      <w:hyperlink w:anchor="_Toc46782706" w:history="1">
         <w:r>
           <w:rPr>
             <w:rStyle w:val="Hyperlink"/>
@@ -2399,7 +2385,7 @@
             <w:noProof/>
             <w:webHidden/>
           </w:rPr>
-          <w:instrText xml:space="preserve"> PAGEREF _Toc46782270 \h </w:instrText>
+          <w:instrText xml:space="preserve"> PAGEREF _Toc46782706 \h </w:instrText>
         </w:r>
         <w:r>
           <w:rPr>
@@ -2419,7 +2405,7 @@
             <w:noProof/>
             <w:webHidden/>
           </w:rPr>
-          <w:t>18</w:t>
+          <w:t>19</w:t>
         </w:r>
         <w:r>
           <w:rPr>
@@ -2444,7 +2430,7 @@
           <w:lang w:val="en-US"/>
         </w:rPr>
       </w:pPr>
-      <w:hyperlink w:anchor="_Toc46782271" w:history="1">
+      <w:hyperlink w:anchor="_Toc46782707" w:history="1">
         <w:r>
           <w:rPr>
             <w:rStyle w:val="Hyperlink"/>
@@ -2487,7 +2473,7 @@
             <w:noProof/>
             <w:webHidden/>
           </w:rPr>
-          <w:instrText xml:space="preserve"> PAGEREF _Toc46782271 \h </w:instrText>
+          <w:instrText xml:space="preserve"> PAGEREF _Toc46782707 \h </w:instrText>
         </w:r>
         <w:r>
           <w:rPr>
@@ -2507,7 +2493,7 @@
             <w:noProof/>
             <w:webHidden/>
           </w:rPr>
-          <w:t>18</w:t>
+          <w:t>19</w:t>
         </w:r>
         <w:r>
           <w:rPr>
@@ -2532,7 +2518,7 @@
           <w:lang w:val="en-US"/>
         </w:rPr>
       </w:pPr>
-      <w:hyperlink w:anchor="_Toc46782272" w:history="1">
+      <w:hyperlink w:anchor="_Toc46782708" w:history="1">
         <w:r>
           <w:rPr>
             <w:rStyle w:val="Hyperlink"/>
@@ -2576,7 +2562,7 @@
             <w:noProof/>
             <w:webHidden/>
           </w:rPr>
-          <w:instrText xml:space="preserve"> PAGEREF _Toc46782272 \h </w:instrText>
+          <w:instrText xml:space="preserve"> PAGEREF _Toc46782708 \h </w:instrText>
         </w:r>
         <w:r>
           <w:rPr>
@@ -2596,7 +2582,7 @@
             <w:noProof/>
             <w:webHidden/>
           </w:rPr>
-          <w:t>19</w:t>
+          <w:t>20</w:t>
         </w:r>
         <w:r>
           <w:rPr>
@@ -2621,7 +2607,7 @@
           <w:lang w:val="en-US"/>
         </w:rPr>
       </w:pPr>
-      <w:hyperlink w:anchor="_Toc46782273" w:history="1">
+      <w:hyperlink w:anchor="_Toc46782709" w:history="1">
         <w:r>
           <w:rPr>
             <w:rStyle w:val="Hyperlink"/>
@@ -2664,7 +2650,7 @@
             <w:noProof/>
             <w:webHidden/>
           </w:rPr>
-          <w:instrText xml:space="preserve"> PAGEREF _Toc46782273 \h </w:instrText>
+          <w:instrText xml:space="preserve"> PAGEREF _Toc46782709 \h </w:instrText>
         </w:r>
         <w:r>
           <w:rPr>
@@ -2708,7 +2694,7 @@
           <w:lang w:val="en-US"/>
         </w:rPr>
       </w:pPr>
-      <w:hyperlink w:anchor="_Toc46782274" w:history="1">
+      <w:hyperlink w:anchor="_Toc46782710" w:history="1">
         <w:r>
           <w:rPr>
             <w:rStyle w:val="Hyperlink"/>
@@ -2735,7 +2721,7 @@
             <w:noProof/>
             <w:webHidden/>
           </w:rPr>
-          <w:instrText xml:space="preserve"> PAGEREF _Toc46782274 \h </w:instrText>
+          <w:instrText xml:space="preserve"> PAGEREF _Toc46782710 \h </w:instrText>
         </w:r>
         <w:r>
           <w:rPr>
@@ -2779,7 +2765,7 @@
           <w:lang w:val="en-US"/>
         </w:rPr>
       </w:pPr>
-      <w:hyperlink w:anchor="_Toc46782275" w:history="1">
+      <w:hyperlink w:anchor="_Toc46782711" w:history="1">
         <w:r>
           <w:rPr>
             <w:rStyle w:val="Hyperlink"/>
@@ -2806,7 +2792,7 @@
             <w:noProof/>
             <w:webHidden/>
           </w:rPr>
-          <w:instrText xml:space="preserve"> PAGEREF _Toc46782275 \h </w:instrText>
+          <w:instrText xml:space="preserve"> PAGEREF _Toc46782711 \h </w:instrText>
         </w:r>
         <w:r>
           <w:rPr>
@@ -2850,7 +2836,7 @@
           <w:lang w:val="en-US"/>
         </w:rPr>
       </w:pPr>
-      <w:hyperlink w:anchor="_Toc46782276" w:history="1">
+      <w:hyperlink w:anchor="_Toc46782712" w:history="1">
         <w:r>
           <w:rPr>
             <w:rStyle w:val="Hyperlink"/>
@@ -2877,7 +2863,7 @@
             <w:noProof/>
             <w:webHidden/>
           </w:rPr>
-          <w:instrText xml:space="preserve"> PAGEREF _Toc46782276 \h </w:instrText>
+          <w:instrText xml:space="preserve"> PAGEREF _Toc46782712 \h </w:instrText>
         </w:r>
         <w:r>
           <w:rPr>
@@ -2921,7 +2907,7 @@
           <w:lang w:val="en-US"/>
         </w:rPr>
       </w:pPr>
-      <w:hyperlink w:anchor="_Toc46782277" w:history="1">
+      <w:hyperlink w:anchor="_Toc46782713" w:history="1">
         <w:r>
           <w:rPr>
             <w:rStyle w:val="Hyperlink"/>
@@ -2948,7 +2934,7 @@
             <w:noProof/>
             <w:webHidden/>
           </w:rPr>
-          <w:instrText xml:space="preserve"> PAGEREF _Toc46782277 \h </w:instrText>
+          <w:instrText xml:space="preserve"> PAGEREF _Toc46782713 \h </w:instrText>
         </w:r>
         <w:r>
           <w:rPr>
@@ -2992,7 +2978,7 @@
           <w:lang w:val="en-US"/>
         </w:rPr>
       </w:pPr>
-      <w:hyperlink w:anchor="_Toc46782278" w:history="1">
+      <w:hyperlink w:anchor="_Toc46782714" w:history="1">
         <w:r>
           <w:rPr>
             <w:rStyle w:val="Hyperlink"/>
@@ -3019,7 +3005,7 @@
             <w:noProof/>
             <w:webHidden/>
           </w:rPr>
-          <w:instrText xml:space="preserve"> PAGEREF _Toc46782278 \h </w:instrText>
+          <w:instrText xml:space="preserve"> PAGEREF _Toc46782714 \h </w:instrText>
         </w:r>
         <w:r>
           <w:rPr>
@@ -3053,7 +3039,12 @@
     <w:p>
       <w:pPr>
         <w:sectPr>
-          <w:headerReference w:type="default" r:id="rId9"/>
+          <w:headerReference w:type="even" r:id="rId9"/>
+          <w:headerReference w:type="default" r:id="rId10"/>
+          <w:footerReference w:type="even" r:id="rId11"/>
+          <w:footerReference w:type="default" r:id="rId12"/>
+          <w:headerReference w:type="first" r:id="rId13"/>
+          <w:footerReference w:type="first" r:id="rId14"/>
           <w:pgSz w:w="12240" w:h="15840"/>
           <w:pgMar w:top="2160" w:right="1440" w:bottom="2070" w:left="1440" w:header="709" w:footer="1003" w:gutter="0"/>
           <w:pgNumType w:start="1"/>
@@ -3073,17 +3064,19 @@
         </w:rPr>
         <w:fldChar w:fldCharType="end"/>
       </w:r>
+      <w:bookmarkStart w:id="1" w:name="_GoBack"/>
+      <w:bookmarkEnd w:id="1"/>
     </w:p>
     <w:p>
       <w:pPr>
         <w:pStyle w:val="Heading1"/>
       </w:pPr>
-      <w:bookmarkStart w:id="1" w:name="_Toc46782244"/>
+      <w:bookmarkStart w:id="2" w:name="_Toc46782680"/>
       <w:r>
         <w:lastRenderedPageBreak/>
         <w:t>Introduction</w:t>
       </w:r>
-      <w:bookmarkEnd w:id="1"/>
+      <w:bookmarkEnd w:id="2"/>
     </w:p>
     <w:p>
       <w:pPr>
@@ -3170,11 +3163,11 @@
       <w:pPr>
         <w:pStyle w:val="Heading1"/>
       </w:pPr>
-      <w:bookmarkStart w:id="2" w:name="_Toc46782245"/>
+      <w:bookmarkStart w:id="3" w:name="_Toc46782681"/>
       <w:r>
         <w:t>Literature Review</w:t>
       </w:r>
-      <w:bookmarkEnd w:id="2"/>
+      <w:bookmarkEnd w:id="3"/>
     </w:p>
     <w:p>
       <w:pPr>
@@ -3950,11 +3943,11 @@
       <w:pPr>
         <w:pStyle w:val="Heading1"/>
       </w:pPr>
-      <w:bookmarkStart w:id="3" w:name="_Toc46782246"/>
+      <w:bookmarkStart w:id="4" w:name="_Toc46782682"/>
       <w:r>
         <w:t>Dataset</w:t>
       </w:r>
-      <w:bookmarkEnd w:id="3"/>
+      <w:bookmarkEnd w:id="4"/>
     </w:p>
     <w:p>
       <w:pPr>
@@ -3972,7 +3965,7 @@
         </w:rPr>
         <w:t>The dataset used for this analysis is sourced from the Credit Card Fraud Detection Dataset from Kaggle (</w:t>
       </w:r>
-      <w:hyperlink r:id="rId10" w:history="1">
+      <w:hyperlink r:id="rId15" w:history="1">
         <w:r>
           <w:rPr>
             <w:rStyle w:val="Hyperlink"/>
@@ -3997,7 +3990,7 @@
         </w:rPr>
         <w:t>during a research collaboration between Worldline and the Machine Learning Group (</w:t>
       </w:r>
-      <w:hyperlink r:id="rId11" w:tgtFrame="_blank" w:history="1">
+      <w:hyperlink r:id="rId16" w:tgtFrame="_blank" w:history="1">
         <w:r>
           <w:rPr>
             <w:rStyle w:val="Hyperlink"/>
@@ -4096,9 +4089,9 @@
         <w:tblLook w:val="04A0" w:firstRow="1" w:lastRow="0" w:firstColumn="1" w:lastColumn="0" w:noHBand="0" w:noVBand="1"/>
       </w:tblPr>
       <w:tblGrid>
-        <w:gridCol w:w="3114"/>
-        <w:gridCol w:w="3115"/>
-        <w:gridCol w:w="3115"/>
+        <w:gridCol w:w="3116"/>
+        <w:gridCol w:w="3117"/>
+        <w:gridCol w:w="3117"/>
       </w:tblGrid>
       <w:tr>
         <w:trPr>
@@ -4435,28 +4428,18 @@
         <w:pStyle w:val="Caption"/>
         <w:jc w:val="center"/>
       </w:pPr>
-      <w:bookmarkStart w:id="4" w:name="_Toc46775939"/>
+      <w:bookmarkStart w:id="5" w:name="_Toc46775939"/>
       <w:r>
         <w:t xml:space="preserve">Table </w:t>
       </w:r>
-      <w:r>
-        <w:fldChar w:fldCharType="begin"/>
-      </w:r>
-      <w:r>
-        <w:instrText xml:space="preserve"> SEQ Table \* ARABIC </w:instrText>
-      </w:r>
-      <w:r>
-        <w:fldChar w:fldCharType="separate"/>
-      </w:r>
-      <w:r>
-        <w:rPr>
-          <w:noProof/>
-        </w:rPr>
-        <w:t>1</w:t>
-      </w:r>
-      <w:r>
-        <w:fldChar w:fldCharType="end"/>
-      </w:r>
+      <w:fldSimple w:instr=" SEQ Table \* ARABIC ">
+        <w:r>
+          <w:rPr>
+            <w:noProof/>
+          </w:rPr>
+          <w:t>1</w:t>
+        </w:r>
+      </w:fldSimple>
       <w:r>
         <w:t>:</w:t>
       </w:r>
@@ -4466,26 +4449,22 @@
       <w:r>
         <w:t>Non-Anonymized Attributes of Credit Card Fraud Detection Dataset</w:t>
       </w:r>
-      <w:bookmarkEnd w:id="4"/>
+      <w:bookmarkEnd w:id="5"/>
     </w:p>
     <w:p>
       <w:pPr>
         <w:pStyle w:val="Heading1"/>
       </w:pPr>
-      <w:bookmarkStart w:id="5" w:name="_Toc46782247"/>
+      <w:bookmarkStart w:id="6" w:name="_Toc46782683"/>
       <w:r>
         <w:t>Approach</w:t>
       </w:r>
-      <w:bookmarkEnd w:id="5"/>
+      <w:bookmarkEnd w:id="6"/>
       <w:r>
         <w:t xml:space="preserve">  </w:t>
       </w:r>
     </w:p>
     <w:p>
-      <w:pPr>
-        <w:pStyle w:val="Heading2"/>
-      </w:pPr>
-      <w:bookmarkStart w:id="6" w:name="_Toc46782248"/>
       <w:r>
         <w:rPr>
           <w:noProof/>
@@ -4504,7 +4483,7 @@
             <wp:cNvGraphicFramePr/>
             <a:graphic xmlns:a="http://schemas.openxmlformats.org/drawingml/2006/main">
               <a:graphicData uri="http://schemas.openxmlformats.org/drawingml/2006/diagram">
-                <dgm:relIds xmlns:dgm="http://schemas.openxmlformats.org/drawingml/2006/diagram" xmlns:r="http://schemas.openxmlformats.org/officeDocument/2006/relationships" r:dm="rId12" r:lo="rId13" r:qs="rId14" r:cs="rId15"/>
+                <dgm:relIds xmlns:dgm="http://schemas.openxmlformats.org/drawingml/2006/diagram" xmlns:r="http://schemas.openxmlformats.org/officeDocument/2006/relationships" r:dm="rId17" r:lo="rId18" r:qs="rId19" r:cs="rId20"/>
               </a:graphicData>
             </a:graphic>
           </wp:inline>
@@ -4515,12 +4494,11 @@
       <w:pPr>
         <w:pStyle w:val="Heading2"/>
       </w:pPr>
-      <w:bookmarkStart w:id="7" w:name="_GoBack"/>
+      <w:bookmarkStart w:id="7" w:name="_Toc46782684"/>
+      <w:r>
+        <w:t>Step1: Data Acquisition</w:t>
+      </w:r>
       <w:bookmarkEnd w:id="7"/>
-      <w:r>
-        <w:t>Step1: Data Acquisition</w:t>
-      </w:r>
-      <w:bookmarkEnd w:id="6"/>
     </w:p>
     <w:p>
       <w:pPr>
@@ -4549,7 +4527,7 @@
         <w:lastRenderedPageBreak/>
         <w:t>Fraud Detection Dataset has been downloaded from Kaggle (</w:t>
       </w:r>
-      <w:hyperlink r:id="rId17" w:history="1">
+      <w:hyperlink r:id="rId22" w:history="1">
         <w:r>
           <w:rPr>
             <w:rStyle w:val="Hyperlink"/>
@@ -4573,7 +4551,7 @@
       <w:pPr>
         <w:pStyle w:val="Heading2"/>
       </w:pPr>
-      <w:bookmarkStart w:id="8" w:name="_Toc46782249"/>
+      <w:bookmarkStart w:id="8" w:name="_Toc46782685"/>
       <w:r>
         <w:t>Step 2: Research Question</w:t>
       </w:r>
@@ -4606,7 +4584,7 @@
           <w:bCs/>
         </w:rPr>
       </w:pPr>
-      <w:bookmarkStart w:id="9" w:name="_Toc46782250"/>
+      <w:bookmarkStart w:id="9" w:name="_Toc46782686"/>
       <w:r>
         <w:t>Step 3: Data Exploratio</w:t>
       </w:r>
@@ -4743,7 +4721,7 @@
       <w:pPr>
         <w:pStyle w:val="Heading2"/>
       </w:pPr>
-      <w:bookmarkStart w:id="10" w:name="_Toc46782251"/>
+      <w:bookmarkStart w:id="10" w:name="_Toc46782687"/>
       <w:r>
         <w:t>Step 4:  Data Preparation</w:t>
       </w:r>
@@ -4876,7 +4854,7 @@
       <w:pPr>
         <w:pStyle w:val="Heading2"/>
       </w:pPr>
-      <w:bookmarkStart w:id="11" w:name="_Toc46782252"/>
+      <w:bookmarkStart w:id="11" w:name="_Toc46782688"/>
       <w:r>
         <w:t>Step 5: Data Modelling</w:t>
       </w:r>
@@ -4911,7 +4889,7 @@
       <w:pPr>
         <w:pStyle w:val="Heading2"/>
       </w:pPr>
-      <w:bookmarkStart w:id="12" w:name="_Toc46782253"/>
+      <w:bookmarkStart w:id="12" w:name="_Toc46782689"/>
       <w:r>
         <w:t>Step 6: Data Model Evaluation and Results</w:t>
       </w:r>
@@ -4993,7 +4971,7 @@
       <w:pPr>
         <w:pStyle w:val="Heading2"/>
       </w:pPr>
-      <w:bookmarkStart w:id="13" w:name="_Toc46782254"/>
+      <w:bookmarkStart w:id="13" w:name="_Toc46782690"/>
       <w:r>
         <w:t>Step 7: Conclusions and Future Work</w:t>
       </w:r>
@@ -5029,7 +5007,7 @@
           <w:szCs w:val="28"/>
         </w:rPr>
       </w:pPr>
-      <w:bookmarkStart w:id="14" w:name="_Toc46782255"/>
+      <w:bookmarkStart w:id="14" w:name="_Toc46782691"/>
       <w:r>
         <w:rPr>
           <w:bCs/>
@@ -5067,7 +5045,7 @@
       <w:pPr>
         <w:pStyle w:val="Heading2"/>
       </w:pPr>
-      <w:bookmarkStart w:id="15" w:name="_Toc46782256"/>
+      <w:bookmarkStart w:id="15" w:name="_Toc46782692"/>
       <w:r>
         <w:rPr>
           <w:bCs/>
@@ -5107,8 +5085,8 @@
         <w:tblLook w:val="04A0" w:firstRow="1" w:lastRow="0" w:firstColumn="1" w:lastColumn="0" w:noHBand="0" w:noVBand="1"/>
       </w:tblPr>
       <w:tblGrid>
-        <w:gridCol w:w="4672"/>
-        <w:gridCol w:w="4672"/>
+        <w:gridCol w:w="4675"/>
+        <w:gridCol w:w="4675"/>
       </w:tblGrid>
       <w:tr>
         <w:trPr>
@@ -5583,24 +5561,14 @@
       <w:r>
         <w:t xml:space="preserve">Table </w:t>
       </w:r>
-      <w:r>
-        <w:fldChar w:fldCharType="begin"/>
-      </w:r>
-      <w:r>
-        <w:instrText xml:space="preserve"> SEQ Table \* ARABIC </w:instrText>
-      </w:r>
-      <w:r>
-        <w:fldChar w:fldCharType="separate"/>
-      </w:r>
-      <w:r>
-        <w:rPr>
-          <w:noProof/>
-        </w:rPr>
-        <w:t>2</w:t>
-      </w:r>
-      <w:r>
-        <w:fldChar w:fldCharType="end"/>
-      </w:r>
+      <w:fldSimple w:instr=" SEQ Table \* ARABIC ">
+        <w:r>
+          <w:rPr>
+            <w:noProof/>
+          </w:rPr>
+          <w:t>2</w:t>
+        </w:r>
+      </w:fldSimple>
       <w:r>
         <w:t>:</w:t>
       </w:r>
@@ -5619,7 +5587,7 @@
           <w:bCs/>
         </w:rPr>
       </w:pPr>
-      <w:bookmarkStart w:id="17" w:name="_Toc46782257"/>
+      <w:bookmarkStart w:id="17" w:name="_Toc46782693"/>
       <w:r>
         <w:rPr>
           <w:bCs/>
@@ -5666,7 +5634,7 @@
                     <pic:cNvPicPr/>
                   </pic:nvPicPr>
                   <pic:blipFill>
-                    <a:blip r:embed="rId18"/>
+                    <a:blip r:embed="rId23"/>
                     <a:stretch>
                       <a:fillRect/>
                     </a:stretch>
@@ -5703,24 +5671,14 @@
       <w:r>
         <w:t xml:space="preserve">Figure </w:t>
       </w:r>
-      <w:r>
-        <w:fldChar w:fldCharType="begin"/>
-      </w:r>
-      <w:r>
-        <w:instrText xml:space="preserve"> SEQ Figure \* ARABIC </w:instrText>
-      </w:r>
-      <w:r>
-        <w:fldChar w:fldCharType="separate"/>
-      </w:r>
-      <w:r>
-        <w:rPr>
-          <w:noProof/>
-        </w:rPr>
-        <w:t>1</w:t>
-      </w:r>
-      <w:r>
-        <w:fldChar w:fldCharType="end"/>
-      </w:r>
+      <w:fldSimple w:instr=" SEQ Figure \* ARABIC ">
+        <w:r>
+          <w:rPr>
+            <w:noProof/>
+          </w:rPr>
+          <w:t>1</w:t>
+        </w:r>
+      </w:fldSimple>
       <w:r>
         <w:t xml:space="preserve"> </w:t>
       </w:r>
@@ -5769,7 +5727,7 @@
           <w:bCs/>
         </w:rPr>
       </w:pPr>
-      <w:bookmarkStart w:id="19" w:name="_Toc46782258"/>
+      <w:bookmarkStart w:id="19" w:name="_Toc46782694"/>
       <w:r>
         <w:rPr>
           <w:bCs/>
@@ -5804,7 +5762,7 @@
                     <pic:cNvPicPr/>
                   </pic:nvPicPr>
                   <pic:blipFill>
-                    <a:blip r:embed="rId19"/>
+                    <a:blip r:embed="rId24"/>
                     <a:stretch>
                       <a:fillRect/>
                     </a:stretch>
@@ -5838,24 +5796,14 @@
       <w:r>
         <w:t xml:space="preserve">Figure </w:t>
       </w:r>
-      <w:r>
-        <w:fldChar w:fldCharType="begin"/>
-      </w:r>
-      <w:r>
-        <w:instrText xml:space="preserve"> SEQ Figure \* ARABIC </w:instrText>
-      </w:r>
-      <w:r>
-        <w:fldChar w:fldCharType="separate"/>
-      </w:r>
-      <w:r>
-        <w:rPr>
-          <w:noProof/>
-        </w:rPr>
-        <w:t>2</w:t>
-      </w:r>
-      <w:r>
-        <w:fldChar w:fldCharType="end"/>
-      </w:r>
+      <w:fldSimple w:instr=" SEQ Figure \* ARABIC ">
+        <w:r>
+          <w:rPr>
+            <w:noProof/>
+          </w:rPr>
+          <w:t>2</w:t>
+        </w:r>
+      </w:fldSimple>
       <w:r>
         <w:t>: Heatmap Correlation Matrix on the Credit Card data frame (Imbalanced</w:t>
       </w:r>
@@ -5863,14 +5811,6 @@
     </w:p>
     <w:p>
       <w:pPr>
-        <w:rPr>
-          <w:rFonts w:ascii="Times New Roman" w:hAnsi="Times New Roman" w:cs="Times New Roman"/>
-          <w:sz w:val="24"/>
-        </w:rPr>
-      </w:pPr>
-    </w:p>
-    <w:p>
-      <w:pPr>
         <w:jc w:val="both"/>
         <w:rPr>
           <w:rFonts w:ascii="Times New Roman" w:hAnsi="Times New Roman" w:cs="Times New Roman"/>
@@ -5892,7 +5832,7 @@
           <w:bCs/>
         </w:rPr>
       </w:pPr>
-      <w:bookmarkStart w:id="21" w:name="_Toc46782259"/>
+      <w:bookmarkStart w:id="21" w:name="_Toc46782695"/>
       <w:r>
         <w:rPr>
           <w:bCs/>
@@ -5918,17 +5858,6 @@
         </w:rPr>
         <w:t xml:space="preserve"> </w:t>
       </w:r>
-    </w:p>
-    <w:p>
-      <w:pPr>
-        <w:jc w:val="both"/>
-        <w:rPr>
-          <w:rFonts w:ascii="Times New Roman" w:hAnsi="Times New Roman" w:cs="Times New Roman"/>
-          <w:b/>
-          <w:bCs/>
-          <w:sz w:val="24"/>
-        </w:rPr>
-      </w:pPr>
     </w:p>
     <w:p>
       <w:pPr>
@@ -5943,11 +5872,10 @@
           <w:noProof/>
           <w:sz w:val="24"/>
         </w:rPr>
-        <w:lastRenderedPageBreak/>
         <w:drawing>
           <wp:inline distT="0" distB="0" distL="0" distR="0" wp14:anchorId="5CEFD154" wp14:editId="773E66B8">
-            <wp:extent cx="5943600" cy="2751589"/>
-            <wp:effectExtent l="0" t="0" r="0" b="0"/>
+            <wp:extent cx="5943310" cy="2389505"/>
+            <wp:effectExtent l="0" t="0" r="635" b="0"/>
             <wp:docPr id="13" name="Picture 13"/>
             <wp:cNvGraphicFramePr>
               <a:graphicFrameLocks xmlns:a="http://schemas.openxmlformats.org/drawingml/2006/main" noChangeAspect="1"/>
@@ -5960,7 +5888,7 @@
                     <pic:cNvPicPr/>
                   </pic:nvPicPr>
                   <pic:blipFill>
-                    <a:blip r:embed="rId20"/>
+                    <a:blip r:embed="rId25"/>
                     <a:stretch>
                       <a:fillRect/>
                     </a:stretch>
@@ -5968,7 +5896,7 @@
                   <pic:spPr>
                     <a:xfrm>
                       <a:off x="0" y="0"/>
-                      <a:ext cx="5946138" cy="2752764"/>
+                      <a:ext cx="5949243" cy="2391890"/>
                     </a:xfrm>
                     <a:prstGeom prst="rect">
                       <a:avLst/>
@@ -5996,24 +5924,14 @@
       <w:r>
         <w:t xml:space="preserve">Figure </w:t>
       </w:r>
-      <w:r>
-        <w:fldChar w:fldCharType="begin"/>
-      </w:r>
-      <w:r>
-        <w:instrText xml:space="preserve"> SEQ Figure \* ARABIC </w:instrText>
-      </w:r>
-      <w:r>
-        <w:fldChar w:fldCharType="separate"/>
-      </w:r>
-      <w:r>
-        <w:rPr>
-          <w:noProof/>
-        </w:rPr>
-        <w:t>3</w:t>
-      </w:r>
-      <w:r>
-        <w:fldChar w:fldCharType="end"/>
-      </w:r>
+      <w:fldSimple w:instr=" SEQ Figure \* ARABIC ">
+        <w:r>
+          <w:rPr>
+            <w:noProof/>
+          </w:rPr>
+          <w:t>3</w:t>
+        </w:r>
+      </w:fldSimple>
       <w:r>
         <w:t xml:space="preserve">: </w:t>
       </w:r>
@@ -6046,15 +5964,15 @@
           <w:rFonts w:ascii="Times New Roman" w:hAnsi="Times New Roman" w:cs="Times New Roman"/>
           <w:sz w:val="24"/>
         </w:rPr>
+        <w:lastRenderedPageBreak/>
         <w:t>Density Plots were prepared to visualize the distribution of all the features of the credit card data frame over a continuous interval or time period.</w:t>
       </w:r>
     </w:p>
-    <w:p/>
     <w:p>
       <w:pPr>
         <w:pStyle w:val="Heading1"/>
       </w:pPr>
-      <w:bookmarkStart w:id="23" w:name="_Toc46782260"/>
+      <w:bookmarkStart w:id="23" w:name="_Toc46782696"/>
       <w:r>
         <w:t>Data Preparation</w:t>
       </w:r>
@@ -6067,7 +5985,7 @@
           <w:bCs/>
         </w:rPr>
       </w:pPr>
-      <w:bookmarkStart w:id="24" w:name="_Toc46782261"/>
+      <w:bookmarkStart w:id="24" w:name="_Toc46782697"/>
       <w:r>
         <w:rPr>
           <w:bCs/>
@@ -6102,7 +6020,7 @@
           <w:bCs/>
         </w:rPr>
       </w:pPr>
-      <w:bookmarkStart w:id="25" w:name="_Toc46782262"/>
+      <w:bookmarkStart w:id="25" w:name="_Toc46782698"/>
       <w:r>
         <w:rPr>
           <w:bCs/>
@@ -6163,7 +6081,7 @@
                     <pic:cNvPicPr/>
                   </pic:nvPicPr>
                   <pic:blipFill>
-                    <a:blip r:embed="rId21"/>
+                    <a:blip r:embed="rId26"/>
                     <a:stretch>
                       <a:fillRect/>
                     </a:stretch>
@@ -6197,24 +6115,14 @@
       <w:r>
         <w:t xml:space="preserve">Figure </w:t>
       </w:r>
-      <w:r>
-        <w:fldChar w:fldCharType="begin"/>
-      </w:r>
-      <w:r>
-        <w:instrText xml:space="preserve"> SEQ Figure \* ARABIC </w:instrText>
-      </w:r>
-      <w:r>
-        <w:fldChar w:fldCharType="separate"/>
-      </w:r>
-      <w:r>
-        <w:rPr>
-          <w:noProof/>
-        </w:rPr>
-        <w:t>4</w:t>
-      </w:r>
-      <w:r>
-        <w:fldChar w:fldCharType="end"/>
-      </w:r>
+      <w:fldSimple w:instr=" SEQ Figure \* ARABIC ">
+        <w:r>
+          <w:rPr>
+            <w:noProof/>
+          </w:rPr>
+          <w:t>4</w:t>
+        </w:r>
+      </w:fldSimple>
       <w:r>
         <w:t xml:space="preserve">: </w:t>
       </w:r>
@@ -6286,7 +6194,7 @@
                     <pic:cNvPicPr/>
                   </pic:nvPicPr>
                   <pic:blipFill>
-                    <a:blip r:embed="rId22"/>
+                    <a:blip r:embed="rId27"/>
                     <a:stretch>
                       <a:fillRect/>
                     </a:stretch>
@@ -6322,24 +6230,14 @@
       <w:r>
         <w:t xml:space="preserve">Figure </w:t>
       </w:r>
-      <w:r>
-        <w:fldChar w:fldCharType="begin"/>
-      </w:r>
-      <w:r>
-        <w:instrText xml:space="preserve"> SEQ Figure \* ARABIC </w:instrText>
-      </w:r>
-      <w:r>
-        <w:fldChar w:fldCharType="separate"/>
-      </w:r>
-      <w:r>
-        <w:rPr>
-          <w:noProof/>
-        </w:rPr>
-        <w:t>5</w:t>
-      </w:r>
-      <w:r>
-        <w:fldChar w:fldCharType="end"/>
-      </w:r>
+      <w:fldSimple w:instr=" SEQ Figure \* ARABIC ">
+        <w:r>
+          <w:rPr>
+            <w:noProof/>
+          </w:rPr>
+          <w:t>5</w:t>
+        </w:r>
+      </w:fldSimple>
       <w:r>
         <w:t xml:space="preserve">: </w:t>
       </w:r>
@@ -6379,12 +6277,11 @@
           <w:bCs/>
         </w:rPr>
       </w:pPr>
-      <w:bookmarkStart w:id="28" w:name="_Toc46782263"/>
+      <w:bookmarkStart w:id="28" w:name="_Toc46782699"/>
       <w:r>
         <w:rPr>
           <w:bCs/>
         </w:rPr>
-        <w:lastRenderedPageBreak/>
         <w:t>Scaling the Amount and Time Features</w:t>
       </w:r>
       <w:bookmarkEnd w:id="28"/>
@@ -6447,7 +6344,7 @@
           <w:sz w:val="24"/>
         </w:rPr>
       </w:pPr>
-      <w:bookmarkStart w:id="29" w:name="_Toc46782264"/>
+      <w:bookmarkStart w:id="29" w:name="_Toc46782700"/>
       <w:r>
         <w:rPr>
           <w:bCs/>
@@ -6491,7 +6388,15 @@
           <w:rFonts w:ascii="Times New Roman" w:hAnsi="Times New Roman" w:cs="Times New Roman"/>
           <w:sz w:val="24"/>
         </w:rPr>
-        <w:t xml:space="preserve">Feature Selection using Random Forest Classifier comes under the category of embedded methods which means that they are less prone to overfitting, generalize better, easily interpretable and gives more accurate results. The tree-based strategies used by Random Forest naturally ranks by how well they improve the purity of the node. This mean decrease in impurity over all trees is called Gini Impurity. Subset of the most important features were created by pruning trees below a specific node. </w:t>
+        <w:t xml:space="preserve">Feature Selection using Random Forest Classifier comes under the category of embedded methods which means that they are less prone to overfitting, generalize better, easily interpretable and gives more accurate results. The tree-based strategies used by Random Forest naturally ranks by how well they improve the purity of the node. This mean decrease in impurity over all trees is called </w:t>
+      </w:r>
+      <w:r>
+        <w:rPr>
+          <w:rFonts w:ascii="Times New Roman" w:hAnsi="Times New Roman" w:cs="Times New Roman"/>
+          <w:sz w:val="24"/>
+        </w:rPr>
+        <w:lastRenderedPageBreak/>
+        <w:t xml:space="preserve">Gini Impurity. Subset of the most important features were created by pruning trees below a specific node. </w:t>
       </w:r>
     </w:p>
     <w:p>
@@ -6518,7 +6423,7 @@
           <w:numId w:val="24"/>
         </w:numPr>
       </w:pPr>
-      <w:bookmarkStart w:id="30" w:name="_Toc46782265"/>
+      <w:bookmarkStart w:id="30" w:name="_Toc46782701"/>
       <w:r>
         <w:t>Random Under sampling technique:</w:t>
       </w:r>
@@ -6588,7 +6493,6 @@
         <w:rPr>
           <w:noProof/>
         </w:rPr>
-        <w:lastRenderedPageBreak/>
         <w:drawing>
           <wp:inline distT="0" distB="0" distL="0" distR="0" wp14:anchorId="7A0DF6BB" wp14:editId="04BF5095">
             <wp:extent cx="4900301" cy="1759644"/>
@@ -6607,7 +6511,7 @@
                     </pic:cNvPicPr>
                   </pic:nvPicPr>
                   <pic:blipFill>
-                    <a:blip r:embed="rId23">
+                    <a:blip r:embed="rId28">
                       <a:extLst>
                         <a:ext uri="{28A0092B-C50C-407E-A947-70E740481C1C}">
                           <a14:useLocalDpi xmlns:a14="http://schemas.microsoft.com/office/drawing/2010/main" val="0"/>
@@ -6653,24 +6557,14 @@
       <w:r>
         <w:t xml:space="preserve">Figure </w:t>
       </w:r>
-      <w:r>
-        <w:fldChar w:fldCharType="begin"/>
-      </w:r>
-      <w:r>
-        <w:instrText xml:space="preserve"> SEQ Figure \* ARABIC </w:instrText>
-      </w:r>
-      <w:r>
-        <w:fldChar w:fldCharType="separate"/>
-      </w:r>
-      <w:r>
-        <w:rPr>
-          <w:noProof/>
-        </w:rPr>
-        <w:t>6</w:t>
-      </w:r>
-      <w:r>
-        <w:fldChar w:fldCharType="end"/>
-      </w:r>
+      <w:fldSimple w:instr=" SEQ Figure \* ARABIC ">
+        <w:r>
+          <w:rPr>
+            <w:noProof/>
+          </w:rPr>
+          <w:t>6</w:t>
+        </w:r>
+      </w:fldSimple>
       <w:r>
         <w:t xml:space="preserve">: </w:t>
       </w:r>
@@ -6816,6 +6710,7 @@
           <w:noProof/>
           <w:sz w:val="24"/>
         </w:rPr>
+        <w:lastRenderedPageBreak/>
         <w:drawing>
           <wp:inline distT="0" distB="0" distL="0" distR="0" wp14:anchorId="3A83264B" wp14:editId="5460CDA2">
             <wp:extent cx="5936448" cy="1990164"/>
@@ -6832,7 +6727,7 @@
                     <pic:cNvPicPr/>
                   </pic:nvPicPr>
                   <pic:blipFill>
-                    <a:blip r:embed="rId24"/>
+                    <a:blip r:embed="rId29"/>
                     <a:stretch>
                       <a:fillRect/>
                     </a:stretch>
@@ -6866,24 +6761,14 @@
       <w:r>
         <w:t xml:space="preserve">Figure </w:t>
       </w:r>
-      <w:r>
-        <w:fldChar w:fldCharType="begin"/>
-      </w:r>
-      <w:r>
-        <w:instrText xml:space="preserve"> SEQ Figure \* ARABIC </w:instrText>
-      </w:r>
-      <w:r>
-        <w:fldChar w:fldCharType="separate"/>
-      </w:r>
-      <w:r>
-        <w:rPr>
-          <w:noProof/>
-        </w:rPr>
-        <w:t>7</w:t>
-      </w:r>
-      <w:r>
-        <w:fldChar w:fldCharType="end"/>
-      </w:r>
+      <w:fldSimple w:instr=" SEQ Figure \* ARABIC ">
+        <w:r>
+          <w:rPr>
+            <w:noProof/>
+          </w:rPr>
+          <w:t>7</w:t>
+        </w:r>
+      </w:fldSimple>
       <w:r>
         <w:t xml:space="preserve">: </w:t>
       </w:r>
@@ -6935,7 +6820,6 @@
                 <w:sz w:val="18"/>
                 <w:szCs w:val="18"/>
               </w:rPr>
-              <w:lastRenderedPageBreak/>
               <w:t>1.</w:t>
             </w:r>
           </w:p>
@@ -7360,24 +7244,14 @@
       <w:r>
         <w:t xml:space="preserve">Table </w:t>
       </w:r>
-      <w:r>
-        <w:fldChar w:fldCharType="begin"/>
-      </w:r>
-      <w:r>
-        <w:instrText xml:space="preserve"> SEQ Table \* ARABIC </w:instrText>
-      </w:r>
-      <w:r>
-        <w:fldChar w:fldCharType="separate"/>
-      </w:r>
-      <w:r>
-        <w:rPr>
-          <w:noProof/>
-        </w:rPr>
-        <w:t>3</w:t>
-      </w:r>
-      <w:r>
-        <w:fldChar w:fldCharType="end"/>
-      </w:r>
+      <w:fldSimple w:instr=" SEQ Table \* ARABIC ">
+        <w:r>
+          <w:rPr>
+            <w:noProof/>
+          </w:rPr>
+          <w:t>3</w:t>
+        </w:r>
+      </w:fldSimple>
       <w:r>
         <w:t>:</w:t>
       </w:r>
@@ -7403,7 +7277,7 @@
           <w:numId w:val="24"/>
         </w:numPr>
       </w:pPr>
-      <w:bookmarkStart w:id="34" w:name="_Toc46782266"/>
+      <w:bookmarkStart w:id="34" w:name="_Toc46782702"/>
       <w:r>
         <w:t>Random Over sampling technique:</w:t>
       </w:r>
@@ -7498,7 +7372,7 @@
                     </pic:cNvPicPr>
                   </pic:nvPicPr>
                   <pic:blipFill>
-                    <a:blip r:embed="rId25">
+                    <a:blip r:embed="rId30">
                       <a:extLst>
                         <a:ext uri="{28A0092B-C50C-407E-A947-70E740481C1C}">
                           <a14:useLocalDpi xmlns:a14="http://schemas.microsoft.com/office/drawing/2010/main" val="0"/>
@@ -7544,24 +7418,14 @@
       <w:r>
         <w:t xml:space="preserve">Figure </w:t>
       </w:r>
-      <w:r>
-        <w:fldChar w:fldCharType="begin"/>
-      </w:r>
-      <w:r>
-        <w:instrText xml:space="preserve"> SEQ Figure \* ARABIC </w:instrText>
-      </w:r>
-      <w:r>
-        <w:fldChar w:fldCharType="separate"/>
-      </w:r>
-      <w:r>
-        <w:rPr>
-          <w:noProof/>
-        </w:rPr>
-        <w:t>8</w:t>
-      </w:r>
-      <w:r>
-        <w:fldChar w:fldCharType="end"/>
-      </w:r>
+      <w:fldSimple w:instr=" SEQ Figure \* ARABIC ">
+        <w:r>
+          <w:rPr>
+            <w:noProof/>
+          </w:rPr>
+          <w:t>8</w:t>
+        </w:r>
+      </w:fldSimple>
       <w:r>
         <w:t xml:space="preserve">: </w:t>
       </w:r>
@@ -7569,16 +7433,6 @@
         <w:t>Legitimate and Fraudulent Transactions After applying Random Over sampling</w:t>
       </w:r>
       <w:bookmarkEnd w:id="35"/>
-    </w:p>
-    <w:p>
-      <w:pPr>
-        <w:jc w:val="both"/>
-        <w:rPr>
-          <w:b/>
-          <w:bCs/>
-          <w:sz w:val="24"/>
-        </w:rPr>
-      </w:pPr>
     </w:p>
     <w:p>
       <w:pPr>
@@ -7684,7 +7538,7 @@
                     <pic:cNvPicPr/>
                   </pic:nvPicPr>
                   <pic:blipFill>
-                    <a:blip r:embed="rId26"/>
+                    <a:blip r:embed="rId31"/>
                     <a:stretch>
                       <a:fillRect/>
                     </a:stretch>
@@ -7718,24 +7572,14 @@
       <w:r>
         <w:t xml:space="preserve">Figure </w:t>
       </w:r>
-      <w:r>
-        <w:fldChar w:fldCharType="begin"/>
-      </w:r>
-      <w:r>
-        <w:instrText xml:space="preserve"> SEQ Figure \* ARABIC </w:instrText>
-      </w:r>
-      <w:r>
-        <w:fldChar w:fldCharType="separate"/>
-      </w:r>
-      <w:r>
-        <w:rPr>
-          <w:noProof/>
-        </w:rPr>
-        <w:t>9</w:t>
-      </w:r>
-      <w:r>
-        <w:fldChar w:fldCharType="end"/>
-      </w:r>
+      <w:fldSimple w:instr=" SEQ Figure \* ARABIC ">
+        <w:r>
+          <w:rPr>
+            <w:noProof/>
+          </w:rPr>
+          <w:t>9</w:t>
+        </w:r>
+      </w:fldSimple>
       <w:r>
         <w:t xml:space="preserve">: </w:t>
       </w:r>
@@ -7761,8 +7605,8 @@
         <w:tblLook w:val="04A0" w:firstRow="1" w:lastRow="0" w:firstColumn="1" w:lastColumn="0" w:noHBand="0" w:noVBand="1"/>
       </w:tblPr>
       <w:tblGrid>
-        <w:gridCol w:w="1974"/>
-        <w:gridCol w:w="7370"/>
+        <w:gridCol w:w="1975"/>
+        <w:gridCol w:w="7375"/>
       </w:tblGrid>
       <w:tr>
         <w:trPr>
@@ -7894,6 +7738,7 @@
                 <w:sz w:val="20"/>
                 <w:szCs w:val="20"/>
               </w:rPr>
+              <w:lastRenderedPageBreak/>
               <w:t>3.</w:t>
             </w:r>
           </w:p>
@@ -8213,24 +8058,14 @@
       <w:r>
         <w:t xml:space="preserve">Table </w:t>
       </w:r>
-      <w:r>
-        <w:fldChar w:fldCharType="begin"/>
-      </w:r>
-      <w:r>
-        <w:instrText xml:space="preserve"> SEQ Table \* ARABIC </w:instrText>
-      </w:r>
-      <w:r>
-        <w:fldChar w:fldCharType="separate"/>
-      </w:r>
-      <w:r>
-        <w:rPr>
-          <w:noProof/>
-        </w:rPr>
-        <w:t>4</w:t>
-      </w:r>
-      <w:r>
-        <w:fldChar w:fldCharType="end"/>
-      </w:r>
+      <w:fldSimple w:instr=" SEQ Table \* ARABIC ">
+        <w:r>
+          <w:rPr>
+            <w:noProof/>
+          </w:rPr>
+          <w:t>4</w:t>
+        </w:r>
+      </w:fldSimple>
       <w:r>
         <w:t>:</w:t>
       </w:r>
@@ -8238,21 +8073,6 @@
         <w:t xml:space="preserve"> Selected Features in Random Over sampled Data</w:t>
       </w:r>
       <w:bookmarkEnd w:id="37"/>
-    </w:p>
-    <w:p>
-      <w:pPr>
-        <w:spacing w:after="0" w:line="240" w:lineRule="auto"/>
-        <w:rPr>
-          <w:rFonts w:eastAsiaTheme="majorEastAsia" w:cstheme="majorBidi"/>
-          <w:b/>
-          <w:color w:val="000000" w:themeColor="text1"/>
-          <w:sz w:val="24"/>
-          <w:szCs w:val="26"/>
-        </w:rPr>
-      </w:pPr>
-      <w:r>
-        <w:br w:type="page"/>
-      </w:r>
     </w:p>
     <w:p>
       <w:pPr>
@@ -8262,9 +8082,8 @@
           <w:numId w:val="24"/>
         </w:numPr>
       </w:pPr>
-      <w:bookmarkStart w:id="38" w:name="_Toc46782267"/>
-      <w:r>
-        <w:lastRenderedPageBreak/>
+      <w:bookmarkStart w:id="38" w:name="_Toc46782703"/>
+      <w:r>
         <w:t>SMOTE (</w:t>
       </w:r>
       <w:r>
@@ -8435,7 +8254,7 @@
                     <pic:cNvPicPr/>
                   </pic:nvPicPr>
                   <pic:blipFill>
-                    <a:blip r:embed="rId27"/>
+                    <a:blip r:embed="rId32"/>
                     <a:stretch>
                       <a:fillRect/>
                     </a:stretch>
@@ -8473,24 +8292,14 @@
       <w:r>
         <w:t xml:space="preserve">Figure </w:t>
       </w:r>
-      <w:r>
-        <w:fldChar w:fldCharType="begin"/>
-      </w:r>
-      <w:r>
-        <w:instrText xml:space="preserve"> SEQ Figure \* ARABIC </w:instrText>
-      </w:r>
-      <w:r>
-        <w:fldChar w:fldCharType="separate"/>
-      </w:r>
-      <w:r>
-        <w:rPr>
-          <w:noProof/>
-        </w:rPr>
-        <w:t>10</w:t>
-      </w:r>
-      <w:r>
-        <w:fldChar w:fldCharType="end"/>
-      </w:r>
+      <w:fldSimple w:instr=" SEQ Figure \* ARABIC ">
+        <w:r>
+          <w:rPr>
+            <w:noProof/>
+          </w:rPr>
+          <w:t>10</w:t>
+        </w:r>
+      </w:fldSimple>
       <w:r>
         <w:t xml:space="preserve">: </w:t>
       </w:r>
@@ -8533,6 +8342,7 @@
                 <w:sz w:val="20"/>
                 <w:szCs w:val="20"/>
               </w:rPr>
+              <w:lastRenderedPageBreak/>
               <w:t>1.</w:t>
             </w:r>
           </w:p>
@@ -8948,24 +8758,14 @@
       <w:r>
         <w:t xml:space="preserve">Table </w:t>
       </w:r>
-      <w:r>
-        <w:fldChar w:fldCharType="begin"/>
-      </w:r>
-      <w:r>
-        <w:instrText xml:space="preserve"> SEQ Table \* ARABIC </w:instrText>
-      </w:r>
-      <w:r>
-        <w:fldChar w:fldCharType="separate"/>
-      </w:r>
-      <w:r>
-        <w:rPr>
-          <w:noProof/>
-        </w:rPr>
-        <w:t>5</w:t>
-      </w:r>
-      <w:r>
-        <w:fldChar w:fldCharType="end"/>
-      </w:r>
+      <w:fldSimple w:instr=" SEQ Table \* ARABIC ">
+        <w:r>
+          <w:rPr>
+            <w:noProof/>
+          </w:rPr>
+          <w:t>5</w:t>
+        </w:r>
+      </w:fldSimple>
       <w:r>
         <w:t>:</w:t>
       </w:r>
@@ -8978,9 +8778,8 @@
       <w:pPr>
         <w:pStyle w:val="Heading1"/>
       </w:pPr>
-      <w:bookmarkStart w:id="41" w:name="_Toc46782268"/>
-      <w:r>
-        <w:lastRenderedPageBreak/>
+      <w:bookmarkStart w:id="41" w:name="_Toc46782704"/>
+      <w:r>
         <w:t>Data Modelling</w:t>
       </w:r>
       <w:bookmarkEnd w:id="41"/>
@@ -9002,7 +8801,7 @@
           <w:bCs/>
         </w:rPr>
       </w:pPr>
-      <w:bookmarkStart w:id="42" w:name="_Toc46782269"/>
+      <w:bookmarkStart w:id="42" w:name="_Toc46782705"/>
       <w:r>
         <w:rPr>
           <w:bCs/>
@@ -9136,6 +8935,7 @@
               <w:rPr>
                 <w:rFonts w:ascii="Times New Roman" w:hAnsi="Times New Roman" w:cs="Times New Roman"/>
               </w:rPr>
+              <w:lastRenderedPageBreak/>
               <w:t>Classifiers</w:t>
             </w:r>
           </w:p>
@@ -9928,24 +9728,14 @@
       <w:r>
         <w:t xml:space="preserve">Table </w:t>
       </w:r>
-      <w:r>
-        <w:fldChar w:fldCharType="begin"/>
-      </w:r>
-      <w:r>
-        <w:instrText xml:space="preserve"> SEQ Table \* ARABIC </w:instrText>
-      </w:r>
-      <w:r>
-        <w:fldChar w:fldCharType="separate"/>
-      </w:r>
-      <w:r>
-        <w:rPr>
-          <w:noProof/>
-        </w:rPr>
-        <w:t>6</w:t>
-      </w:r>
-      <w:r>
-        <w:fldChar w:fldCharType="end"/>
-      </w:r>
+      <w:fldSimple w:instr=" SEQ Table \* ARABIC ">
+        <w:r>
+          <w:rPr>
+            <w:noProof/>
+          </w:rPr>
+          <w:t>6</w:t>
+        </w:r>
+      </w:fldSimple>
       <w:r>
         <w:t>:</w:t>
       </w:r>
@@ -9972,12 +9762,12 @@
       <w:tblGrid>
         <w:gridCol w:w="1324"/>
         <w:gridCol w:w="1143"/>
-        <w:gridCol w:w="1136"/>
-        <w:gridCol w:w="962"/>
-        <w:gridCol w:w="882"/>
-        <w:gridCol w:w="1191"/>
-        <w:gridCol w:w="1322"/>
-        <w:gridCol w:w="1384"/>
+        <w:gridCol w:w="1137"/>
+        <w:gridCol w:w="963"/>
+        <w:gridCol w:w="883"/>
+        <w:gridCol w:w="1192"/>
+        <w:gridCol w:w="1323"/>
+        <w:gridCol w:w="1385"/>
       </w:tblGrid>
       <w:tr>
         <w:trPr>
@@ -10001,7 +9791,6 @@
               <w:rPr>
                 <w:rFonts w:ascii="Times New Roman" w:hAnsi="Times New Roman" w:cs="Times New Roman"/>
               </w:rPr>
-              <w:lastRenderedPageBreak/>
               <w:t>Classifiers</w:t>
             </w:r>
           </w:p>
@@ -10784,24 +10573,14 @@
       <w:r>
         <w:t xml:space="preserve">Table </w:t>
       </w:r>
-      <w:r>
-        <w:fldChar w:fldCharType="begin"/>
-      </w:r>
-      <w:r>
-        <w:instrText xml:space="preserve"> SEQ Table \* ARABIC </w:instrText>
-      </w:r>
-      <w:r>
-        <w:fldChar w:fldCharType="separate"/>
-      </w:r>
-      <w:r>
-        <w:rPr>
-          <w:noProof/>
-        </w:rPr>
-        <w:t>7</w:t>
-      </w:r>
-      <w:r>
-        <w:fldChar w:fldCharType="end"/>
-      </w:r>
+      <w:fldSimple w:instr=" SEQ Table \* ARABIC ">
+        <w:r>
+          <w:rPr>
+            <w:noProof/>
+          </w:rPr>
+          <w:t>7</w:t>
+        </w:r>
+      </w:fldSimple>
       <w:r>
         <w:t>:</w:t>
       </w:r>
@@ -10820,12 +10599,12 @@
       <w:tblGrid>
         <w:gridCol w:w="1324"/>
         <w:gridCol w:w="1143"/>
-        <w:gridCol w:w="1136"/>
-        <w:gridCol w:w="962"/>
-        <w:gridCol w:w="882"/>
-        <w:gridCol w:w="1191"/>
-        <w:gridCol w:w="1322"/>
-        <w:gridCol w:w="1384"/>
+        <w:gridCol w:w="1137"/>
+        <w:gridCol w:w="963"/>
+        <w:gridCol w:w="883"/>
+        <w:gridCol w:w="1192"/>
+        <w:gridCol w:w="1323"/>
+        <w:gridCol w:w="1385"/>
       </w:tblGrid>
       <w:tr>
         <w:trPr>
@@ -11476,6 +11255,7 @@
               <w:rPr>
                 <w:rFonts w:ascii="Times New Roman" w:hAnsi="Times New Roman" w:cs="Times New Roman"/>
               </w:rPr>
+              <w:lastRenderedPageBreak/>
               <w:t>KNN</w:t>
             </w:r>
           </w:p>
@@ -11636,24 +11416,14 @@
       <w:r>
         <w:t xml:space="preserve">Table </w:t>
       </w:r>
-      <w:r>
-        <w:fldChar w:fldCharType="begin"/>
-      </w:r>
-      <w:r>
-        <w:instrText xml:space="preserve"> SEQ Table \* ARABIC </w:instrText>
-      </w:r>
-      <w:r>
-        <w:fldChar w:fldCharType="separate"/>
-      </w:r>
-      <w:r>
-        <w:rPr>
-          <w:noProof/>
-        </w:rPr>
-        <w:t>8</w:t>
-      </w:r>
-      <w:r>
-        <w:fldChar w:fldCharType="end"/>
-      </w:r>
+      <w:fldSimple w:instr=" SEQ Table \* ARABIC ">
+        <w:r>
+          <w:rPr>
+            <w:noProof/>
+          </w:rPr>
+          <w:t>8</w:t>
+        </w:r>
+      </w:fldSimple>
       <w:r>
         <w:t xml:space="preserve">: </w:t>
       </w:r>
@@ -11666,7 +11436,7 @@
       <w:pPr>
         <w:pStyle w:val="Heading1"/>
       </w:pPr>
-      <w:bookmarkStart w:id="46" w:name="_Toc46782270"/>
+      <w:bookmarkStart w:id="46" w:name="_Toc46782706"/>
       <w:r>
         <w:t>Data Model Evaluation and Results</w:t>
       </w:r>
@@ -11693,7 +11463,7 @@
           <w:numId w:val="25"/>
         </w:numPr>
       </w:pPr>
-      <w:bookmarkStart w:id="47" w:name="_Toc46782271"/>
+      <w:bookmarkStart w:id="47" w:name="_Toc46782707"/>
       <w:r>
         <w:t>Random Under sampled Feature Selected Dataset-</w:t>
       </w:r>
@@ -11716,227 +11486,263 @@
           <w:rFonts w:ascii="Times New Roman" w:hAnsi="Times New Roman" w:cs="Times New Roman"/>
           <w:sz w:val="24"/>
         </w:rPr>
-        <w:t xml:space="preserve">From the above results it was clearly visible that the Random Forest Classifier (benchmark model) and Logistic Regression outperformed KNN classifier for this problem. Both the classifiers have the same accuracy of 93.58% and F1 score of 93%. The greater the accuracy and F1 score the better the model is which means that Random Forest (benchmark model) and Logistic regression scores were very promising for the under sampled dataset. KNN results in </w:t>
-      </w:r>
-      <w:r>
-        <w:rPr>
-          <w:rFonts w:ascii="Times New Roman" w:hAnsi="Times New Roman" w:cs="Times New Roman"/>
-          <w:sz w:val="24"/>
-        </w:rPr>
-        <w:lastRenderedPageBreak/>
-        <w:t>terms of accuracy, precision, recall and F1 score were not promising when compared to the Random Forest (benchmark model).</w:t>
-      </w:r>
-    </w:p>
-    <w:p>
-      <w:pPr>
-        <w:keepNext/>
-        <w:tabs>
-          <w:tab w:val="left" w:pos="6240"/>
-        </w:tabs>
-        <w:jc w:val="center"/>
-      </w:pPr>
-      <w:r>
-        <w:rPr>
-          <w:noProof/>
-        </w:rPr>
-        <w:drawing>
-          <wp:inline distT="0" distB="0" distL="0" distR="0" wp14:anchorId="2C3202DF" wp14:editId="15A4F689">
-            <wp:extent cx="2643308" cy="1674495"/>
-            <wp:effectExtent l="0" t="0" r="5080" b="1905"/>
-            <wp:docPr id="19" name="Picture 19" descr="C:\Users\palakm\AppData\Local\Microsoft\Windows\INetCache\Content.MSO\B9B7E987.tmp"/>
-            <wp:cNvGraphicFramePr>
-              <a:graphicFrameLocks xmlns:a="http://schemas.openxmlformats.org/drawingml/2006/main" noChangeAspect="1"/>
-            </wp:cNvGraphicFramePr>
-            <a:graphic xmlns:a="http://schemas.openxmlformats.org/drawingml/2006/main">
-              <a:graphicData uri="http://schemas.openxmlformats.org/drawingml/2006/picture">
-                <pic:pic xmlns:pic="http://schemas.openxmlformats.org/drawingml/2006/picture">
-                  <pic:nvPicPr>
-                    <pic:cNvPr id="0" name="Picture 3" descr="C:\Users\palakm\AppData\Local\Microsoft\Windows\INetCache\Content.MSO\B9B7E987.tmp"/>
-                    <pic:cNvPicPr>
-                      <a:picLocks noChangeAspect="1" noChangeArrowheads="1"/>
-                    </pic:cNvPicPr>
-                  </pic:nvPicPr>
-                  <pic:blipFill>
-                    <a:blip r:embed="rId28">
-                      <a:extLst>
-                        <a:ext uri="{28A0092B-C50C-407E-A947-70E740481C1C}">
-                          <a14:useLocalDpi xmlns:a14="http://schemas.microsoft.com/office/drawing/2010/main" val="0"/>
-                        </a:ext>
-                      </a:extLst>
-                    </a:blip>
-                    <a:srcRect/>
-                    <a:stretch>
-                      <a:fillRect/>
-                    </a:stretch>
-                  </pic:blipFill>
-                  <pic:spPr bwMode="auto">
-                    <a:xfrm>
-                      <a:off x="0" y="0"/>
-                      <a:ext cx="2675876" cy="1695127"/>
-                    </a:xfrm>
-                    <a:prstGeom prst="rect">
-                      <a:avLst/>
-                    </a:prstGeom>
-                    <a:noFill/>
-                    <a:ln>
-                      <a:noFill/>
-                    </a:ln>
-                  </pic:spPr>
-                </pic:pic>
-              </a:graphicData>
-            </a:graphic>
-          </wp:inline>
-        </w:drawing>
-      </w:r>
-    </w:p>
-    <w:p>
-      <w:pPr>
-        <w:pStyle w:val="Caption"/>
-        <w:jc w:val="center"/>
-      </w:pPr>
-      <w:bookmarkStart w:id="48" w:name="_Toc46777604"/>
-      <w:r>
-        <w:t xml:space="preserve">Figure </w:t>
-      </w:r>
-      <w:r>
-        <w:fldChar w:fldCharType="begin"/>
-      </w:r>
-      <w:r>
-        <w:instrText xml:space="preserve"> SEQ Figure \* ARABIC </w:instrText>
-      </w:r>
-      <w:r>
-        <w:fldChar w:fldCharType="separate"/>
-      </w:r>
-      <w:r>
-        <w:rPr>
-          <w:noProof/>
-        </w:rPr>
-        <w:t>11</w:t>
-      </w:r>
-      <w:r>
-        <w:fldChar w:fldCharType="end"/>
-      </w:r>
-      <w:r>
-        <w:t xml:space="preserve">: </w:t>
-      </w:r>
-      <w:r>
-        <w:t>Random Forest Confusion Matrix</w:t>
-      </w:r>
-      <w:bookmarkEnd w:id="48"/>
-    </w:p>
-    <w:p/>
-    <w:p>
-      <w:pPr>
-        <w:keepNext/>
-        <w:tabs>
-          <w:tab w:val="left" w:pos="6240"/>
-        </w:tabs>
-        <w:jc w:val="center"/>
-      </w:pPr>
-      <w:r>
-        <w:rPr>
-          <w:noProof/>
-        </w:rPr>
-        <w:drawing>
-          <wp:inline distT="0" distB="0" distL="0" distR="0" wp14:anchorId="7492B138" wp14:editId="3AA5AE2D">
-            <wp:extent cx="3085998" cy="1568741"/>
-            <wp:effectExtent l="0" t="0" r="635" b="0"/>
-            <wp:docPr id="3" name="Picture 3" descr="C:\Users\palakm\AppData\Local\Microsoft\Windows\INetCache\Content.MSO\D9BF42E8.tmp"/>
-            <wp:cNvGraphicFramePr>
-              <a:graphicFrameLocks xmlns:a="http://schemas.openxmlformats.org/drawingml/2006/main" noChangeAspect="1"/>
-            </wp:cNvGraphicFramePr>
-            <a:graphic xmlns:a="http://schemas.openxmlformats.org/drawingml/2006/main">
-              <a:graphicData uri="http://schemas.openxmlformats.org/drawingml/2006/picture">
-                <pic:pic xmlns:pic="http://schemas.openxmlformats.org/drawingml/2006/picture">
-                  <pic:nvPicPr>
-                    <pic:cNvPr id="0" name="Picture 3" descr="C:\Users\palakm\AppData\Local\Microsoft\Windows\INetCache\Content.MSO\D9BF42E8.tmp"/>
-                    <pic:cNvPicPr>
-                      <a:picLocks noChangeAspect="1" noChangeArrowheads="1"/>
-                    </pic:cNvPicPr>
-                  </pic:nvPicPr>
-                  <pic:blipFill>
-                    <a:blip r:embed="rId29">
-                      <a:extLst>
-                        <a:ext uri="{28A0092B-C50C-407E-A947-70E740481C1C}">
-                          <a14:useLocalDpi xmlns:a14="http://schemas.microsoft.com/office/drawing/2010/main" val="0"/>
-                        </a:ext>
-                      </a:extLst>
-                    </a:blip>
-                    <a:srcRect/>
-                    <a:stretch>
-                      <a:fillRect/>
-                    </a:stretch>
-                  </pic:blipFill>
-                  <pic:spPr bwMode="auto">
-                    <a:xfrm>
-                      <a:off x="0" y="0"/>
-                      <a:ext cx="3278629" cy="1666663"/>
-                    </a:xfrm>
-                    <a:prstGeom prst="rect">
-                      <a:avLst/>
-                    </a:prstGeom>
-                    <a:noFill/>
-                    <a:ln>
-                      <a:noFill/>
-                    </a:ln>
-                  </pic:spPr>
-                </pic:pic>
-              </a:graphicData>
-            </a:graphic>
-          </wp:inline>
-        </w:drawing>
-      </w:r>
-    </w:p>
-    <w:p>
-      <w:pPr>
-        <w:pStyle w:val="Caption"/>
-        <w:jc w:val="center"/>
-        <w:rPr>
-          <w:rFonts w:ascii="Times New Roman" w:hAnsi="Times New Roman" w:cs="Times New Roman"/>
-          <w:sz w:val="24"/>
-        </w:rPr>
-      </w:pPr>
-      <w:bookmarkStart w:id="49" w:name="_Toc46777605"/>
-      <w:r>
-        <w:t xml:space="preserve">Figure </w:t>
-      </w:r>
-      <w:r>
-        <w:fldChar w:fldCharType="begin"/>
-      </w:r>
-      <w:r>
-        <w:instrText xml:space="preserve"> SEQ Figure \* ARABIC </w:instrText>
-      </w:r>
-      <w:r>
-        <w:fldChar w:fldCharType="separate"/>
-      </w:r>
-      <w:r>
-        <w:rPr>
-          <w:noProof/>
-        </w:rPr>
-        <w:t>12</w:t>
-      </w:r>
-      <w:r>
-        <w:fldChar w:fldCharType="end"/>
-      </w:r>
-      <w:r>
-        <w:t xml:space="preserve">: </w:t>
-      </w:r>
-      <w:r>
-        <w:t xml:space="preserve"> Logistic Regression Confusion Matrix</w:t>
-      </w:r>
-      <w:bookmarkEnd w:id="49"/>
-    </w:p>
-    <w:p>
-      <w:pPr>
-        <w:tabs>
-          <w:tab w:val="left" w:pos="6240"/>
-        </w:tabs>
-        <w:rPr>
-          <w:rFonts w:ascii="Times New Roman" w:hAnsi="Times New Roman" w:cs="Times New Roman"/>
-          <w:sz w:val="24"/>
-        </w:rPr>
-      </w:pPr>
-    </w:p>
+        <w:t>From the above results it was clearly visible that the Random Forest Classifier (benchmark model) and Logistic Regression outperformed KNN classifier for this problem. Both the classifiers have the same accuracy of 93.58% and F1 score of 93%. The greater the accuracy and F1 score the better the model is which means that Random Forest (benchmark model) and Logistic regression scores were very promising for the under sampled dataset. KNN results in terms of accuracy, precision, recall and F1 score were not promising when compared to the Random Forest (benchmark model).</w:t>
+      </w:r>
+    </w:p>
+    <w:tbl>
+      <w:tblPr>
+        <w:tblStyle w:val="TableGrid"/>
+        <w:tblW w:w="0" w:type="auto"/>
+        <w:tblInd w:w="360" w:type="dxa"/>
+        <w:tblBorders>
+          <w:top w:val="none" w:sz="0" w:space="0" w:color="auto"/>
+          <w:left w:val="none" w:sz="0" w:space="0" w:color="auto"/>
+          <w:bottom w:val="none" w:sz="0" w:space="0" w:color="auto"/>
+          <w:right w:val="none" w:sz="0" w:space="0" w:color="auto"/>
+          <w:insideH w:val="none" w:sz="0" w:space="0" w:color="auto"/>
+          <w:insideV w:val="none" w:sz="0" w:space="0" w:color="auto"/>
+        </w:tblBorders>
+        <w:tblLook w:val="04A0" w:firstRow="1" w:lastRow="0" w:firstColumn="1" w:lastColumn="0" w:noHBand="0" w:noVBand="1"/>
+      </w:tblPr>
+      <w:tblGrid>
+        <w:gridCol w:w="4173"/>
+        <w:gridCol w:w="4827"/>
+      </w:tblGrid>
+      <w:tr>
+        <w:tc>
+          <w:tcPr>
+            <w:tcW w:w="4675" w:type="dxa"/>
+          </w:tcPr>
+          <w:p>
+            <w:pPr>
+              <w:keepNext/>
+              <w:tabs>
+                <w:tab w:val="left" w:pos="6240"/>
+              </w:tabs>
+              <w:jc w:val="center"/>
+            </w:pPr>
+            <w:r>
+              <w:rPr>
+                <w:noProof/>
+              </w:rPr>
+              <w:drawing>
+                <wp:inline distT="0" distB="0" distL="0" distR="0" wp14:anchorId="10ECCFEB" wp14:editId="67F13453">
+                  <wp:extent cx="2643308" cy="1674495"/>
+                  <wp:effectExtent l="0" t="0" r="5080" b="1905"/>
+                  <wp:docPr id="19" name="Picture 19" descr="C:\Users\palakm\AppData\Local\Microsoft\Windows\INetCache\Content.MSO\B9B7E987.tmp"/>
+                  <wp:cNvGraphicFramePr>
+                    <a:graphicFrameLocks xmlns:a="http://schemas.openxmlformats.org/drawingml/2006/main" noChangeAspect="1"/>
+                  </wp:cNvGraphicFramePr>
+                  <a:graphic xmlns:a="http://schemas.openxmlformats.org/drawingml/2006/main">
+                    <a:graphicData uri="http://schemas.openxmlformats.org/drawingml/2006/picture">
+                      <pic:pic xmlns:pic="http://schemas.openxmlformats.org/drawingml/2006/picture">
+                        <pic:nvPicPr>
+                          <pic:cNvPr id="0" name="Picture 3" descr="C:\Users\palakm\AppData\Local\Microsoft\Windows\INetCache\Content.MSO\B9B7E987.tmp"/>
+                          <pic:cNvPicPr>
+                            <a:picLocks noChangeAspect="1" noChangeArrowheads="1"/>
+                          </pic:cNvPicPr>
+                        </pic:nvPicPr>
+                        <pic:blipFill>
+                          <a:blip r:embed="rId33">
+                            <a:extLst>
+                              <a:ext uri="{28A0092B-C50C-407E-A947-70E740481C1C}">
+                                <a14:useLocalDpi xmlns:a14="http://schemas.microsoft.com/office/drawing/2010/main" val="0"/>
+                              </a:ext>
+                            </a:extLst>
+                          </a:blip>
+                          <a:srcRect/>
+                          <a:stretch>
+                            <a:fillRect/>
+                          </a:stretch>
+                        </pic:blipFill>
+                        <pic:spPr bwMode="auto">
+                          <a:xfrm>
+                            <a:off x="0" y="0"/>
+                            <a:ext cx="2675876" cy="1695127"/>
+                          </a:xfrm>
+                          <a:prstGeom prst="rect">
+                            <a:avLst/>
+                          </a:prstGeom>
+                          <a:noFill/>
+                          <a:ln>
+                            <a:noFill/>
+                          </a:ln>
+                        </pic:spPr>
+                      </pic:pic>
+                    </a:graphicData>
+                  </a:graphic>
+                </wp:inline>
+              </w:drawing>
+            </w:r>
+          </w:p>
+          <w:p>
+            <w:pPr>
+              <w:pStyle w:val="Caption"/>
+              <w:jc w:val="center"/>
+            </w:pPr>
+            <w:bookmarkStart w:id="48" w:name="_Toc46777604"/>
+            <w:r>
+              <w:t xml:space="preserve">Figure </w:t>
+            </w:r>
+            <w:r>
+              <w:fldChar w:fldCharType="begin"/>
+            </w:r>
+            <w:r>
+              <w:instrText xml:space="preserve"> SEQ Figure \* ARABIC </w:instrText>
+            </w:r>
+            <w:r>
+              <w:fldChar w:fldCharType="separate"/>
+            </w:r>
+            <w:r>
+              <w:rPr>
+                <w:noProof/>
+              </w:rPr>
+              <w:t>11</w:t>
+            </w:r>
+            <w:r>
+              <w:fldChar w:fldCharType="end"/>
+            </w:r>
+            <w:r>
+              <w:t xml:space="preserve">: </w:t>
+            </w:r>
+            <w:r>
+              <w:t>Random Forest Confusion Matrix</w:t>
+            </w:r>
+            <w:bookmarkEnd w:id="48"/>
+          </w:p>
+          <w:p>
+            <w:pPr>
+              <w:tabs>
+                <w:tab w:val="left" w:pos="6240"/>
+              </w:tabs>
+              <w:jc w:val="both"/>
+              <w:rPr>
+                <w:rFonts w:ascii="Times New Roman" w:hAnsi="Times New Roman" w:cs="Times New Roman"/>
+                <w:sz w:val="24"/>
+              </w:rPr>
+            </w:pPr>
+          </w:p>
+        </w:tc>
+        <w:tc>
+          <w:tcPr>
+            <w:tcW w:w="4675" w:type="dxa"/>
+          </w:tcPr>
+          <w:p>
+            <w:pPr>
+              <w:keepNext/>
+              <w:tabs>
+                <w:tab w:val="left" w:pos="6240"/>
+              </w:tabs>
+              <w:jc w:val="center"/>
+            </w:pPr>
+            <w:r>
+              <w:rPr>
+                <w:noProof/>
+              </w:rPr>
+              <w:drawing>
+                <wp:inline distT="0" distB="0" distL="0" distR="0" wp14:anchorId="76718858" wp14:editId="7C8896AB">
+                  <wp:extent cx="3085998" cy="1568741"/>
+                  <wp:effectExtent l="0" t="0" r="635" b="0"/>
+                  <wp:docPr id="3" name="Picture 3" descr="C:\Users\palakm\AppData\Local\Microsoft\Windows\INetCache\Content.MSO\D9BF42E8.tmp"/>
+                  <wp:cNvGraphicFramePr>
+                    <a:graphicFrameLocks xmlns:a="http://schemas.openxmlformats.org/drawingml/2006/main" noChangeAspect="1"/>
+                  </wp:cNvGraphicFramePr>
+                  <a:graphic xmlns:a="http://schemas.openxmlformats.org/drawingml/2006/main">
+                    <a:graphicData uri="http://schemas.openxmlformats.org/drawingml/2006/picture">
+                      <pic:pic xmlns:pic="http://schemas.openxmlformats.org/drawingml/2006/picture">
+                        <pic:nvPicPr>
+                          <pic:cNvPr id="0" name="Picture 3" descr="C:\Users\palakm\AppData\Local\Microsoft\Windows\INetCache\Content.MSO\D9BF42E8.tmp"/>
+                          <pic:cNvPicPr>
+                            <a:picLocks noChangeAspect="1" noChangeArrowheads="1"/>
+                          </pic:cNvPicPr>
+                        </pic:nvPicPr>
+                        <pic:blipFill>
+                          <a:blip r:embed="rId34">
+                            <a:extLst>
+                              <a:ext uri="{28A0092B-C50C-407E-A947-70E740481C1C}">
+                                <a14:useLocalDpi xmlns:a14="http://schemas.microsoft.com/office/drawing/2010/main" val="0"/>
+                              </a:ext>
+                            </a:extLst>
+                          </a:blip>
+                          <a:srcRect/>
+                          <a:stretch>
+                            <a:fillRect/>
+                          </a:stretch>
+                        </pic:blipFill>
+                        <pic:spPr bwMode="auto">
+                          <a:xfrm>
+                            <a:off x="0" y="0"/>
+                            <a:ext cx="3278629" cy="1666663"/>
+                          </a:xfrm>
+                          <a:prstGeom prst="rect">
+                            <a:avLst/>
+                          </a:prstGeom>
+                          <a:noFill/>
+                          <a:ln>
+                            <a:noFill/>
+                          </a:ln>
+                        </pic:spPr>
+                      </pic:pic>
+                    </a:graphicData>
+                  </a:graphic>
+                </wp:inline>
+              </w:drawing>
+            </w:r>
+          </w:p>
+          <w:p>
+            <w:pPr>
+              <w:pStyle w:val="Caption"/>
+              <w:jc w:val="center"/>
+              <w:rPr>
+                <w:rFonts w:ascii="Times New Roman" w:hAnsi="Times New Roman" w:cs="Times New Roman"/>
+                <w:sz w:val="24"/>
+              </w:rPr>
+            </w:pPr>
+            <w:bookmarkStart w:id="49" w:name="_Toc46777605"/>
+            <w:r>
+              <w:t xml:space="preserve">Figure </w:t>
+            </w:r>
+            <w:r>
+              <w:fldChar w:fldCharType="begin"/>
+            </w:r>
+            <w:r>
+              <w:instrText xml:space="preserve"> SEQ Figure \* ARABIC </w:instrText>
+            </w:r>
+            <w:r>
+              <w:fldChar w:fldCharType="separate"/>
+            </w:r>
+            <w:r>
+              <w:rPr>
+                <w:noProof/>
+              </w:rPr>
+              <w:t>12</w:t>
+            </w:r>
+            <w:r>
+              <w:fldChar w:fldCharType="end"/>
+            </w:r>
+            <w:r>
+              <w:t xml:space="preserve">: </w:t>
+            </w:r>
+            <w:r>
+              <w:t xml:space="preserve"> Logistic Regression Confusion Matrix</w:t>
+            </w:r>
+            <w:bookmarkEnd w:id="49"/>
+          </w:p>
+          <w:p>
+            <w:pPr>
+              <w:tabs>
+                <w:tab w:val="left" w:pos="6240"/>
+              </w:tabs>
+              <w:jc w:val="both"/>
+              <w:rPr>
+                <w:rFonts w:ascii="Times New Roman" w:hAnsi="Times New Roman" w:cs="Times New Roman"/>
+                <w:sz w:val="24"/>
+              </w:rPr>
+            </w:pPr>
+          </w:p>
+        </w:tc>
+      </w:tr>
+    </w:tbl>
     <w:p>
       <w:pPr>
         <w:tabs>
@@ -11990,6 +11796,7 @@
           <w:rFonts w:ascii="Times New Roman" w:hAnsi="Times New Roman" w:cs="Times New Roman"/>
           <w:sz w:val="24"/>
         </w:rPr>
+        <w:lastRenderedPageBreak/>
         <w:t xml:space="preserve">Therefore, it was concluded that Random Forest (the benchmark model) and Logistic Regression turned out to be the best algorithms in under sampled dataset for </w:t>
       </w:r>
       <w:r>
@@ -12057,7 +11864,7 @@
           <w:rFonts w:ascii="Times New Roman" w:hAnsi="Times New Roman" w:cs="Times New Roman"/>
         </w:rPr>
       </w:pPr>
-      <w:bookmarkStart w:id="50" w:name="_Toc46782272"/>
+      <w:bookmarkStart w:id="50" w:name="_Toc46782708"/>
       <w:r>
         <w:t>Random Over sampled Feature Selected Dataset</w:t>
       </w:r>
@@ -12080,15 +11887,7 @@
           <w:rFonts w:ascii="Times New Roman" w:hAnsi="Times New Roman" w:cs="Times New Roman"/>
           <w:sz w:val="24"/>
         </w:rPr>
-        <w:t xml:space="preserve">From the above results it was clearly visible that the Random Forest Classifier clearly outperformed Logistic Regression Classifier and KNN classifier for this problem. Random Forest Classifier had the accuracy of 99.96%.as compared to Logistic regression accuracy of 97.44% and KNN accuracy of 99.89%. There was not much difference between the accuracy </w:t>
-      </w:r>
-      <w:r>
-        <w:rPr>
-          <w:rFonts w:ascii="Times New Roman" w:hAnsi="Times New Roman" w:cs="Times New Roman"/>
-          <w:sz w:val="24"/>
-        </w:rPr>
-        <w:lastRenderedPageBreak/>
-        <w:t>of Random Forest and KNN classifier but the F1 score of Random Forest model was 87% which was much higher than the KNN F1 score of 74%. The greater the accuracy and F1 score the better the model is which means that Random Forest (benchmark model) scores were very promising for the over sampled dataset as compared to Logistic regression and KNN classifier.</w:t>
+        <w:t>From the above results it was clearly visible that the Random Forest Classifier clearly outperformed Logistic Regression Classifier and KNN classifier for this problem. Random Forest Classifier had the accuracy of 99.96%.as compared to Logistic regression accuracy of 97.44% and KNN accuracy of 99.89%. There was not much difference between the accuracy of Random Forest and KNN classifier but the F1 score of Random Forest model was 87% which was much higher than the KNN F1 score of 74%. The greater the accuracy and F1 score the better the model is which means that Random Forest (benchmark model) scores were very promising for the over sampled dataset as compared to Logistic regression and KNN classifier.</w:t>
       </w:r>
     </w:p>
     <w:p>
@@ -12133,7 +11932,7 @@
                     </pic:cNvPicPr>
                   </pic:nvPicPr>
                   <pic:blipFill>
-                    <a:blip r:embed="rId30">
+                    <a:blip r:embed="rId35">
                       <a:extLst>
                         <a:ext uri="{28A0092B-C50C-407E-A947-70E740481C1C}">
                           <a14:useLocalDpi xmlns:a14="http://schemas.microsoft.com/office/drawing/2010/main" val="0"/>
@@ -12178,24 +11977,14 @@
       <w:r>
         <w:t xml:space="preserve">Figure </w:t>
       </w:r>
-      <w:r>
-        <w:fldChar w:fldCharType="begin"/>
-      </w:r>
-      <w:r>
-        <w:instrText xml:space="preserve"> SEQ Figure \* ARABIC </w:instrText>
-      </w:r>
-      <w:r>
-        <w:fldChar w:fldCharType="separate"/>
-      </w:r>
-      <w:r>
-        <w:rPr>
-          <w:noProof/>
-        </w:rPr>
-        <w:t>13</w:t>
-      </w:r>
-      <w:r>
-        <w:fldChar w:fldCharType="end"/>
-      </w:r>
+      <w:fldSimple w:instr=" SEQ Figure \* ARABIC ">
+        <w:r>
+          <w:rPr>
+            <w:noProof/>
+          </w:rPr>
+          <w:t>13</w:t>
+        </w:r>
+      </w:fldSimple>
       <w:r>
         <w:t xml:space="preserve">: </w:t>
       </w:r>
@@ -12300,7 +12089,7 @@
         </w:tabs>
         <w:jc w:val="both"/>
       </w:pPr>
-      <w:bookmarkStart w:id="52" w:name="_Toc46782273"/>
+      <w:bookmarkStart w:id="52" w:name="_Toc46782709"/>
       <w:r>
         <w:t>SMOTE Feature Selected Dataset</w:t>
       </w:r>
@@ -12323,7 +12112,15 @@
           <w:rFonts w:ascii="Times New Roman" w:hAnsi="Times New Roman" w:cs="Times New Roman"/>
           <w:sz w:val="24"/>
         </w:rPr>
-        <w:t>From the above results it was clearly visible that the Random Forest Classifier clearly outperformed Logistic Regression Classifier and KNN classifier for this problem. Random Forest Classifier had the accuracy of 99.91%.as compared to Logistic regression accuracy of 97.27% and KNN accuracy of 99.52%. Precision and F1 scores of Random Forest were much better than the Logistic regression and KNN scores. Random Forest F1 score of 77% was much higher than the Logistic F1 score of 11% and KNN F1 score of 40%.</w:t>
+        <w:t xml:space="preserve">From the above results it was clearly visible that the Random Forest Classifier clearly outperformed Logistic Regression Classifier and KNN classifier for this problem. Random </w:t>
+      </w:r>
+      <w:r>
+        <w:rPr>
+          <w:rFonts w:ascii="Times New Roman" w:hAnsi="Times New Roman" w:cs="Times New Roman"/>
+          <w:sz w:val="24"/>
+        </w:rPr>
+        <w:lastRenderedPageBreak/>
+        <w:t>Forest Classifier had the accuracy of 99.91%.as compared to Logistic regression accuracy of 97.27% and KNN accuracy of 99.52%. Precision and F1 scores of Random Forest were much better than the Logistic regression and KNN scores. Random Forest F1 score of 77% was much higher than the Logistic F1 score of 11% and KNN F1 score of 40%.</w:t>
       </w:r>
     </w:p>
     <w:p>
@@ -12345,37 +12142,6 @@
         </w:rPr>
         <w:t>It means that Random Forest (benchmark model) scores were very promising for the SMOTE dataset as compared to Logistic regression and KNN classifier.</w:t>
       </w:r>
-    </w:p>
-    <w:p>
-      <w:pPr>
-        <w:tabs>
-          <w:tab w:val="left" w:pos="6240"/>
-        </w:tabs>
-        <w:jc w:val="both"/>
-        <w:rPr>
-          <w:rFonts w:ascii="Times New Roman" w:hAnsi="Times New Roman" w:cs="Times New Roman"/>
-          <w:sz w:val="24"/>
-        </w:rPr>
-      </w:pPr>
-      <w:r>
-        <w:rPr>
-          <w:rFonts w:ascii="Times New Roman" w:hAnsi="Times New Roman" w:cs="Times New Roman"/>
-          <w:sz w:val="24"/>
-        </w:rPr>
-        <w:t>.</w:t>
-      </w:r>
-    </w:p>
-    <w:p>
-      <w:pPr>
-        <w:tabs>
-          <w:tab w:val="left" w:pos="6240"/>
-        </w:tabs>
-        <w:jc w:val="both"/>
-        <w:rPr>
-          <w:rFonts w:ascii="Times New Roman" w:hAnsi="Times New Roman" w:cs="Times New Roman"/>
-          <w:sz w:val="24"/>
-        </w:rPr>
-      </w:pPr>
     </w:p>
     <w:p>
       <w:pPr>
@@ -12419,7 +12185,7 @@
                     </pic:cNvPicPr>
                   </pic:nvPicPr>
                   <pic:blipFill>
-                    <a:blip r:embed="rId31">
+                    <a:blip r:embed="rId36">
                       <a:extLst>
                         <a:ext uri="{28A0092B-C50C-407E-A947-70E740481C1C}">
                           <a14:useLocalDpi xmlns:a14="http://schemas.microsoft.com/office/drawing/2010/main" val="0"/>
@@ -12464,24 +12230,14 @@
       <w:r>
         <w:t xml:space="preserve">Figure </w:t>
       </w:r>
-      <w:r>
-        <w:fldChar w:fldCharType="begin"/>
-      </w:r>
-      <w:r>
-        <w:instrText xml:space="preserve"> SEQ Figure \* ARABIC </w:instrText>
-      </w:r>
-      <w:r>
-        <w:fldChar w:fldCharType="separate"/>
-      </w:r>
-      <w:r>
-        <w:rPr>
-          <w:noProof/>
-        </w:rPr>
-        <w:t>14</w:t>
-      </w:r>
-      <w:r>
-        <w:fldChar w:fldCharType="end"/>
-      </w:r>
+      <w:fldSimple w:instr=" SEQ Figure \* ARABIC ">
+        <w:r>
+          <w:rPr>
+            <w:noProof/>
+          </w:rPr>
+          <w:t>14</w:t>
+        </w:r>
+      </w:fldSimple>
       <w:r>
         <w:t xml:space="preserve">: </w:t>
       </w:r>
@@ -12687,7 +12443,15 @@
           <w:rFonts w:ascii="Times New Roman" w:hAnsi="Times New Roman" w:cs="Times New Roman"/>
           <w:sz w:val="24"/>
         </w:rPr>
-        <w:t>Cross validation is a method of validating the model which splits the data in creative ways in order to obtain the better estimates of real-world model performance and reduce validation error. In this study it was used to validate the stability of the machine learning models, test the effectiveness of the models, make sure that they are not picking up too much on the noise, not overfitting and estimate how the models will perform when predictions are to be made on the unseen data during training of the model.</w:t>
+        <w:t xml:space="preserve">Cross validation is a method of validating the model which splits the data in creative ways in order to obtain the better estimates of real-world model performance and reduce validation error. In this study it was used to validate the stability of the machine learning models, test the effectiveness of the models, make sure that they are not picking up too much on the noise, not overfitting and </w:t>
+      </w:r>
+      <w:r>
+        <w:rPr>
+          <w:rFonts w:ascii="Times New Roman" w:hAnsi="Times New Roman" w:cs="Times New Roman"/>
+          <w:sz w:val="24"/>
+        </w:rPr>
+        <w:lastRenderedPageBreak/>
+        <w:t>estimate how the models will perform when predictions are to be made on the unseen data during training of the model.</w:t>
       </w:r>
       <w:r>
         <w:rPr>
@@ -12736,15 +12500,7 @@
           <w:rFonts w:ascii="Times New Roman" w:hAnsi="Times New Roman" w:cs="Times New Roman"/>
           <w:sz w:val="24"/>
         </w:rPr>
-        <w:t xml:space="preserve">K Fold cross validation technique was used in this study to validate our models. Reducing the training data increases the risk of losing important patterns in the dataset.  K Fold provides ample </w:t>
-      </w:r>
-      <w:r>
-        <w:rPr>
-          <w:rFonts w:ascii="Times New Roman" w:hAnsi="Times New Roman" w:cs="Times New Roman"/>
-          <w:sz w:val="24"/>
-        </w:rPr>
-        <w:lastRenderedPageBreak/>
-        <w:t xml:space="preserve">data for training and ample data for validation. As a result, it reduces biasness as most of the data is used for fitting </w:t>
+        <w:t xml:space="preserve">K Fold cross validation technique was used in this study to validate our models. Reducing the training data increases the risk of losing important patterns in the dataset.  K Fold provides ample data for training and ample data for validation. As a result, it reduces biasness as most of the data is used for fitting </w:t>
       </w:r>
       <w:proofErr w:type="gramStart"/>
       <w:r>
@@ -12805,7 +12561,7 @@
       <w:pPr>
         <w:pStyle w:val="Heading1"/>
       </w:pPr>
-      <w:bookmarkStart w:id="54" w:name="_Toc46782274"/>
+      <w:bookmarkStart w:id="54" w:name="_Toc46782710"/>
       <w:r>
         <w:t>Conclusion and Future Work</w:t>
       </w:r>
@@ -12885,7 +12641,15 @@
           <w:rFonts w:ascii="Times New Roman" w:hAnsi="Times New Roman" w:cs="Times New Roman"/>
           <w:sz w:val="24"/>
         </w:rPr>
-        <w:t xml:space="preserve">Imbalanced data was one of the challenges of the credit card fraud detection. In this research dataset was cleaned and integrated. When providing highly unbalanced class distribution data to the predictive model, the model gets biased towards the majority samples. Consequently, it misrepresents a fraudulent transaction as a genuine transaction. So, to deal with this class imbalance problem random under-sampling, random over-sampling and SMOTE resampling techniques were applied to generate the balanced data. Dataset were randomly split into training and testing sets. Feature selection was performed using the Random Forest Classifier on the resampled datasets to improve the performance of the model, avoid overfitting and train the algorithms faster. In this research 3 machine learning algorithms-Random Forest Classifier, Logistic Regression and KNN classifiers were applied on the resampled data subsets consisting of the important features only in order to predict whether a credit card transaction is fraudulent or not. Set of evaluation metrics were used to evaluate the performance of the models. </w:t>
+        <w:t xml:space="preserve">Imbalanced data was one of the challenges of the credit card fraud detection. In this research dataset was cleaned and integrated. When providing highly unbalanced class distribution data to the predictive model, the model gets biased towards the majority samples. Consequently, it misrepresents a fraudulent transaction as a genuine transaction. So, to deal with this class imbalance problem random under-sampling, random over-sampling and SMOTE resampling </w:t>
+      </w:r>
+      <w:r>
+        <w:rPr>
+          <w:rFonts w:ascii="Times New Roman" w:hAnsi="Times New Roman" w:cs="Times New Roman"/>
+          <w:sz w:val="24"/>
+        </w:rPr>
+        <w:lastRenderedPageBreak/>
+        <w:t xml:space="preserve">techniques were applied to generate the balanced data. Dataset were randomly split into training and testing sets. Feature selection was performed using the Random Forest Classifier on the resampled datasets to improve the performance of the model, avoid overfitting and train the algorithms faster. In this research 3 machine learning algorithms-Random Forest Classifier, Logistic Regression and KNN classifiers were applied on the resampled data subsets consisting of the important features only in order to predict whether a credit card transaction is fraudulent or not. Set of evaluation metrics were used to evaluate the performance of the models. </w:t>
       </w:r>
     </w:p>
     <w:p>
@@ -12904,7 +12668,6 @@
           <w:rFonts w:ascii="Times New Roman" w:hAnsi="Times New Roman" w:cs="Times New Roman"/>
           <w:sz w:val="24"/>
         </w:rPr>
-        <w:lastRenderedPageBreak/>
         <w:t xml:space="preserve">The results from the machine learning classifiers show that Random Forest (the benchmark model) and Logistic Regression turned out to be the best algorithms in random under sampled feature dataset with the same accuracy of 93.58%, that Random Forest Classifier (benchmark model) turned out to be the best algorithm in random oversampled feature selected dataset with the accuracy of 99.96% and Random Forest Classifier (benchmark model) again turned out to be the best algorithm in SMOTE feature selected dataset with the accuracy of 99.91% for classifying and validating whether a specific transaction is legitimate or fraudulent. Therefore, based on this research credit card companies can implement these chosen machine learning models in order to detect whether a credit card transaction is fraudulent and save their customers money. </w:t>
       </w:r>
     </w:p>
@@ -13034,7 +12797,7 @@
           <w:u w:val="single"/>
         </w:rPr>
       </w:pPr>
-      <w:bookmarkStart w:id="55" w:name="_Toc46782275"/>
+      <w:bookmarkStart w:id="55" w:name="_Toc46782711"/>
       <w:r>
         <w:lastRenderedPageBreak/>
         <w:t>References</w:t>
@@ -13440,7 +13203,7 @@
           <w:sz w:val="24"/>
         </w:rPr>
       </w:pPr>
-      <w:bookmarkStart w:id="56" w:name="_Toc46782276"/>
+      <w:bookmarkStart w:id="56" w:name="_Toc46782712"/>
       <w:r>
         <w:lastRenderedPageBreak/>
         <w:t>Appendix</w:t>
@@ -13452,7 +13215,7 @@
       <w:pPr>
         <w:pStyle w:val="Heading3"/>
       </w:pPr>
-      <w:bookmarkStart w:id="57" w:name="_Toc46782277"/>
+      <w:bookmarkStart w:id="57" w:name="_Toc46782713"/>
       <w:r>
         <w:t xml:space="preserve">Table of </w:t>
       </w:r>
@@ -14473,7 +14236,7 @@
       <w:pPr>
         <w:pStyle w:val="Heading3"/>
       </w:pPr>
-      <w:bookmarkStart w:id="58" w:name="_Toc46782278"/>
+      <w:bookmarkStart w:id="58" w:name="_Toc46782714"/>
       <w:r>
         <w:t xml:space="preserve">Table of </w:t>
       </w:r>
@@ -15080,7 +14843,7 @@
     </w:p>
     <w:p/>
     <w:sectPr>
-      <w:footerReference w:type="default" r:id="rId32"/>
+      <w:footerReference w:type="default" r:id="rId37"/>
       <w:pgSz w:w="12240" w:h="15840"/>
       <w:pgMar w:top="1418" w:right="1440" w:bottom="1560" w:left="1440" w:header="709" w:footer="841" w:gutter="0"/>
       <w:pgNumType w:start="3" w:chapStyle="1"/>
@@ -15114,6 +14877,36 @@
 
 <file path=word/footer1.xml><?xml version="1.0" encoding="utf-8"?>
 <w:ftr xmlns:wpc="http://schemas.microsoft.com/office/word/2010/wordprocessingCanvas" xmlns:cx="http://schemas.microsoft.com/office/drawing/2014/chartex" xmlns:cx1="http://schemas.microsoft.com/office/drawing/2015/9/8/chartex" xmlns:cx2="http://schemas.microsoft.com/office/drawing/2015/10/21/chartex" xmlns:cx3="http://schemas.microsoft.com/office/drawing/2016/5/9/chartex" xmlns:cx4="http://schemas.microsoft.com/office/drawing/2016/5/10/chartex" xmlns:cx5="http://schemas.microsoft.com/office/drawing/2016/5/11/chartex" xmlns:cx6="http://schemas.microsoft.com/office/drawing/2016/5/12/chartex" xmlns:cx7="http://schemas.microsoft.com/office/drawing/2016/5/13/chartex" xmlns:cx8="http://schemas.microsoft.com/office/drawing/2016/5/14/chartex" xmlns:mc="http://schemas.openxmlformats.org/markup-compatibility/2006" xmlns:aink="http://schemas.microsoft.com/office/drawing/2016/ink" xmlns:am3d="http://schemas.microsoft.com/office/drawing/2017/model3d" xmlns:o="urn:schemas-microsoft-com:office:office" xmlns:r="http://schemas.openxmlformats.org/officeDocument/2006/relationships" xmlns:m="http://schemas.openxmlformats.org/officeDocument/2006/math" xmlns:v="urn:schemas-microsoft-com:vml" xmlns:wp14="http://schemas.microsoft.com/office/word/2010/wordprocessingDrawing" xmlns:wp="http://schemas.openxmlformats.org/drawingml/2006/wordprocessingDrawing" xmlns:w10="urn:schemas-microsoft-com:office:word" xmlns:w="http://schemas.openxmlformats.org/wordprocessingml/2006/main" xmlns:w14="http://schemas.microsoft.com/office/word/2010/wordml" xmlns:w15="http://schemas.microsoft.com/office/word/2012/wordml" xmlns:w16cid="http://schemas.microsoft.com/office/word/2016/wordml/cid" xmlns:w16se="http://schemas.microsoft.com/office/word/2015/wordml/symex" xmlns:wpg="http://schemas.microsoft.com/office/word/2010/wordprocessingGroup" xmlns:wpi="http://schemas.microsoft.com/office/word/2010/wordprocessingInk" xmlns:wne="http://schemas.microsoft.com/office/word/2006/wordml" xmlns:wps="http://schemas.microsoft.com/office/word/2010/wordprocessingShape" mc:Ignorable="w14 w15 w16se w16cid wp14">
+  <w:p>
+    <w:pPr>
+      <w:pStyle w:val="Footer"/>
+    </w:pPr>
+  </w:p>
+</w:ftr>
+</file>
+
+<file path=word/footer2.xml><?xml version="1.0" encoding="utf-8"?>
+<w:ftr xmlns:wpc="http://schemas.microsoft.com/office/word/2010/wordprocessingCanvas" xmlns:cx="http://schemas.microsoft.com/office/drawing/2014/chartex" xmlns:cx1="http://schemas.microsoft.com/office/drawing/2015/9/8/chartex" xmlns:cx2="http://schemas.microsoft.com/office/drawing/2015/10/21/chartex" xmlns:cx3="http://schemas.microsoft.com/office/drawing/2016/5/9/chartex" xmlns:cx4="http://schemas.microsoft.com/office/drawing/2016/5/10/chartex" xmlns:cx5="http://schemas.microsoft.com/office/drawing/2016/5/11/chartex" xmlns:cx6="http://schemas.microsoft.com/office/drawing/2016/5/12/chartex" xmlns:cx7="http://schemas.microsoft.com/office/drawing/2016/5/13/chartex" xmlns:cx8="http://schemas.microsoft.com/office/drawing/2016/5/14/chartex" xmlns:mc="http://schemas.openxmlformats.org/markup-compatibility/2006" xmlns:aink="http://schemas.microsoft.com/office/drawing/2016/ink" xmlns:am3d="http://schemas.microsoft.com/office/drawing/2017/model3d" xmlns:o="urn:schemas-microsoft-com:office:office" xmlns:r="http://schemas.openxmlformats.org/officeDocument/2006/relationships" xmlns:m="http://schemas.openxmlformats.org/officeDocument/2006/math" xmlns:v="urn:schemas-microsoft-com:vml" xmlns:wp14="http://schemas.microsoft.com/office/word/2010/wordprocessingDrawing" xmlns:wp="http://schemas.openxmlformats.org/drawingml/2006/wordprocessingDrawing" xmlns:w10="urn:schemas-microsoft-com:office:word" xmlns:w="http://schemas.openxmlformats.org/wordprocessingml/2006/main" xmlns:w14="http://schemas.microsoft.com/office/word/2010/wordml" xmlns:w15="http://schemas.microsoft.com/office/word/2012/wordml" xmlns:w16cid="http://schemas.microsoft.com/office/word/2016/wordml/cid" xmlns:w16se="http://schemas.microsoft.com/office/word/2015/wordml/symex" xmlns:wpg="http://schemas.microsoft.com/office/word/2010/wordprocessingGroup" xmlns:wpi="http://schemas.microsoft.com/office/word/2010/wordprocessingInk" xmlns:wne="http://schemas.microsoft.com/office/word/2006/wordml" xmlns:wps="http://schemas.microsoft.com/office/word/2010/wordprocessingShape" mc:Ignorable="w14 w15 w16se w16cid wp14">
+  <w:p>
+    <w:pPr>
+      <w:pStyle w:val="Footer"/>
+    </w:pPr>
+  </w:p>
+</w:ftr>
+</file>
+
+<file path=word/footer3.xml><?xml version="1.0" encoding="utf-8"?>
+<w:ftr xmlns:wpc="http://schemas.microsoft.com/office/word/2010/wordprocessingCanvas" xmlns:cx="http://schemas.microsoft.com/office/drawing/2014/chartex" xmlns:cx1="http://schemas.microsoft.com/office/drawing/2015/9/8/chartex" xmlns:cx2="http://schemas.microsoft.com/office/drawing/2015/10/21/chartex" xmlns:cx3="http://schemas.microsoft.com/office/drawing/2016/5/9/chartex" xmlns:cx4="http://schemas.microsoft.com/office/drawing/2016/5/10/chartex" xmlns:cx5="http://schemas.microsoft.com/office/drawing/2016/5/11/chartex" xmlns:cx6="http://schemas.microsoft.com/office/drawing/2016/5/12/chartex" xmlns:cx7="http://schemas.microsoft.com/office/drawing/2016/5/13/chartex" xmlns:cx8="http://schemas.microsoft.com/office/drawing/2016/5/14/chartex" xmlns:mc="http://schemas.openxmlformats.org/markup-compatibility/2006" xmlns:aink="http://schemas.microsoft.com/office/drawing/2016/ink" xmlns:am3d="http://schemas.microsoft.com/office/drawing/2017/model3d" xmlns:o="urn:schemas-microsoft-com:office:office" xmlns:r="http://schemas.openxmlformats.org/officeDocument/2006/relationships" xmlns:m="http://schemas.openxmlformats.org/officeDocument/2006/math" xmlns:v="urn:schemas-microsoft-com:vml" xmlns:wp14="http://schemas.microsoft.com/office/word/2010/wordprocessingDrawing" xmlns:wp="http://schemas.openxmlformats.org/drawingml/2006/wordprocessingDrawing" xmlns:w10="urn:schemas-microsoft-com:office:word" xmlns:w="http://schemas.openxmlformats.org/wordprocessingml/2006/main" xmlns:w14="http://schemas.microsoft.com/office/word/2010/wordml" xmlns:w15="http://schemas.microsoft.com/office/word/2012/wordml" xmlns:w16cid="http://schemas.microsoft.com/office/word/2016/wordml/cid" xmlns:w16se="http://schemas.microsoft.com/office/word/2015/wordml/symex" xmlns:wpg="http://schemas.microsoft.com/office/word/2010/wordprocessingGroup" xmlns:wpi="http://schemas.microsoft.com/office/word/2010/wordprocessingInk" xmlns:wne="http://schemas.microsoft.com/office/word/2006/wordml" xmlns:wps="http://schemas.microsoft.com/office/word/2010/wordprocessingShape" mc:Ignorable="w14 w15 w16se w16cid wp14">
+  <w:p>
+    <w:pPr>
+      <w:pStyle w:val="Footer"/>
+    </w:pPr>
+  </w:p>
+</w:ftr>
+</file>
+
+<file path=word/footer4.xml><?xml version="1.0" encoding="utf-8"?>
+<w:ftr xmlns:wpc="http://schemas.microsoft.com/office/word/2010/wordprocessingCanvas" xmlns:cx="http://schemas.microsoft.com/office/drawing/2014/chartex" xmlns:cx1="http://schemas.microsoft.com/office/drawing/2015/9/8/chartex" xmlns:cx2="http://schemas.microsoft.com/office/drawing/2015/10/21/chartex" xmlns:cx3="http://schemas.microsoft.com/office/drawing/2016/5/9/chartex" xmlns:cx4="http://schemas.microsoft.com/office/drawing/2016/5/10/chartex" xmlns:cx5="http://schemas.microsoft.com/office/drawing/2016/5/11/chartex" xmlns:cx6="http://schemas.microsoft.com/office/drawing/2016/5/12/chartex" xmlns:cx7="http://schemas.microsoft.com/office/drawing/2016/5/13/chartex" xmlns:cx8="http://schemas.microsoft.com/office/drawing/2016/5/14/chartex" xmlns:mc="http://schemas.openxmlformats.org/markup-compatibility/2006" xmlns:aink="http://schemas.microsoft.com/office/drawing/2016/ink" xmlns:am3d="http://schemas.microsoft.com/office/drawing/2017/model3d" xmlns:o="urn:schemas-microsoft-com:office:office" xmlns:r="http://schemas.openxmlformats.org/officeDocument/2006/relationships" xmlns:m="http://schemas.openxmlformats.org/officeDocument/2006/math" xmlns:v="urn:schemas-microsoft-com:vml" xmlns:wp14="http://schemas.microsoft.com/office/word/2010/wordprocessingDrawing" xmlns:wp="http://schemas.openxmlformats.org/drawingml/2006/wordprocessingDrawing" xmlns:w10="urn:schemas-microsoft-com:office:word" xmlns:w="http://schemas.openxmlformats.org/wordprocessingml/2006/main" xmlns:w14="http://schemas.microsoft.com/office/word/2010/wordml" xmlns:w15="http://schemas.microsoft.com/office/word/2012/wordml" xmlns:w16cid="http://schemas.microsoft.com/office/word/2016/wordml/cid" xmlns:w16se="http://schemas.microsoft.com/office/word/2015/wordml/symex" xmlns:wpg="http://schemas.microsoft.com/office/word/2010/wordprocessingGroup" xmlns:wpi="http://schemas.microsoft.com/office/word/2010/wordprocessingInk" xmlns:wne="http://schemas.microsoft.com/office/word/2006/wordml" xmlns:wps="http://schemas.microsoft.com/office/word/2010/wordprocessingShape" mc:Ignorable="w14 w15 w16se w16cid wp14">
   <w:sdt>
     <w:sdtPr>
       <w:id w:val="1560439065"/>
@@ -15122,6 +14915,7 @@
         <w:docPartUnique/>
       </w:docPartObj>
     </w:sdtPr>
+    <w:sdtEndPr/>
     <w:sdtContent>
       <w:p>
         <w:pPr>
@@ -15251,6 +15045,16 @@
 </file>
 
 <file path=word/header1.xml><?xml version="1.0" encoding="utf-8"?>
+<w:hdr xmlns:wpc="http://schemas.microsoft.com/office/word/2010/wordprocessingCanvas" xmlns:cx="http://schemas.microsoft.com/office/drawing/2014/chartex" xmlns:cx1="http://schemas.microsoft.com/office/drawing/2015/9/8/chartex" xmlns:cx2="http://schemas.microsoft.com/office/drawing/2015/10/21/chartex" xmlns:cx3="http://schemas.microsoft.com/office/drawing/2016/5/9/chartex" xmlns:cx4="http://schemas.microsoft.com/office/drawing/2016/5/10/chartex" xmlns:cx5="http://schemas.microsoft.com/office/drawing/2016/5/11/chartex" xmlns:cx6="http://schemas.microsoft.com/office/drawing/2016/5/12/chartex" xmlns:cx7="http://schemas.microsoft.com/office/drawing/2016/5/13/chartex" xmlns:cx8="http://schemas.microsoft.com/office/drawing/2016/5/14/chartex" xmlns:mc="http://schemas.openxmlformats.org/markup-compatibility/2006" xmlns:aink="http://schemas.microsoft.com/office/drawing/2016/ink" xmlns:am3d="http://schemas.microsoft.com/office/drawing/2017/model3d" xmlns:o="urn:schemas-microsoft-com:office:office" xmlns:r="http://schemas.openxmlformats.org/officeDocument/2006/relationships" xmlns:m="http://schemas.openxmlformats.org/officeDocument/2006/math" xmlns:v="urn:schemas-microsoft-com:vml" xmlns:wp14="http://schemas.microsoft.com/office/word/2010/wordprocessingDrawing" xmlns:wp="http://schemas.openxmlformats.org/drawingml/2006/wordprocessingDrawing" xmlns:w10="urn:schemas-microsoft-com:office:word" xmlns:w="http://schemas.openxmlformats.org/wordprocessingml/2006/main" xmlns:w14="http://schemas.microsoft.com/office/word/2010/wordml" xmlns:w15="http://schemas.microsoft.com/office/word/2012/wordml" xmlns:w16cid="http://schemas.microsoft.com/office/word/2016/wordml/cid" xmlns:w16se="http://schemas.microsoft.com/office/word/2015/wordml/symex" xmlns:wpg="http://schemas.microsoft.com/office/word/2010/wordprocessingGroup" xmlns:wpi="http://schemas.microsoft.com/office/word/2010/wordprocessingInk" xmlns:wne="http://schemas.microsoft.com/office/word/2006/wordml" xmlns:wps="http://schemas.microsoft.com/office/word/2010/wordprocessingShape" mc:Ignorable="w14 w15 w16se w16cid wp14">
+  <w:p>
+    <w:pPr>
+      <w:pStyle w:val="Header"/>
+    </w:pPr>
+  </w:p>
+</w:hdr>
+</file>
+
+<file path=word/header2.xml><?xml version="1.0" encoding="utf-8"?>
 <w:hdr xmlns:wpc="http://schemas.microsoft.com/office/word/2010/wordprocessingCanvas" xmlns:cx="http://schemas.microsoft.com/office/drawing/2014/chartex" xmlns:cx1="http://schemas.microsoft.com/office/drawing/2015/9/8/chartex" xmlns:cx2="http://schemas.microsoft.com/office/drawing/2015/10/21/chartex" xmlns:cx3="http://schemas.microsoft.com/office/drawing/2016/5/9/chartex" xmlns:cx4="http://schemas.microsoft.com/office/drawing/2016/5/10/chartex" xmlns:cx5="http://schemas.microsoft.com/office/drawing/2016/5/11/chartex" xmlns:cx6="http://schemas.microsoft.com/office/drawing/2016/5/12/chartex" xmlns:cx7="http://schemas.microsoft.com/office/drawing/2016/5/13/chartex" xmlns:cx8="http://schemas.microsoft.com/office/drawing/2016/5/14/chartex" xmlns:mc="http://schemas.openxmlformats.org/markup-compatibility/2006" xmlns:aink="http://schemas.microsoft.com/office/drawing/2016/ink" xmlns:am3d="http://schemas.microsoft.com/office/drawing/2017/model3d" xmlns:o="urn:schemas-microsoft-com:office:office" xmlns:r="http://schemas.openxmlformats.org/officeDocument/2006/relationships" xmlns:m="http://schemas.openxmlformats.org/officeDocument/2006/math" xmlns:v="urn:schemas-microsoft-com:vml" xmlns:wp14="http://schemas.microsoft.com/office/word/2010/wordprocessingDrawing" xmlns:wp="http://schemas.openxmlformats.org/drawingml/2006/wordprocessingDrawing" xmlns:w10="urn:schemas-microsoft-com:office:word" xmlns:w="http://schemas.openxmlformats.org/wordprocessingml/2006/main" xmlns:w14="http://schemas.microsoft.com/office/word/2010/wordml" xmlns:w15="http://schemas.microsoft.com/office/word/2012/wordml" xmlns:w16cid="http://schemas.microsoft.com/office/word/2016/wordml/cid" xmlns:w16se="http://schemas.microsoft.com/office/word/2015/wordml/symex" xmlns:wpg="http://schemas.microsoft.com/office/word/2010/wordprocessingGroup" xmlns:wpi="http://schemas.microsoft.com/office/word/2010/wordprocessingInk" xmlns:wne="http://schemas.microsoft.com/office/word/2006/wordml" xmlns:wps="http://schemas.microsoft.com/office/word/2010/wordprocessingShape" mc:Ignorable="w14 w15 w16se w16cid wp14">
   <w:p>
     <w:pPr>
@@ -15321,6 +15125,16 @@
 </w:hdr>
 </file>
 
+<file path=word/header3.xml><?xml version="1.0" encoding="utf-8"?>
+<w:hdr xmlns:wpc="http://schemas.microsoft.com/office/word/2010/wordprocessingCanvas" xmlns:cx="http://schemas.microsoft.com/office/drawing/2014/chartex" xmlns:cx1="http://schemas.microsoft.com/office/drawing/2015/9/8/chartex" xmlns:cx2="http://schemas.microsoft.com/office/drawing/2015/10/21/chartex" xmlns:cx3="http://schemas.microsoft.com/office/drawing/2016/5/9/chartex" xmlns:cx4="http://schemas.microsoft.com/office/drawing/2016/5/10/chartex" xmlns:cx5="http://schemas.microsoft.com/office/drawing/2016/5/11/chartex" xmlns:cx6="http://schemas.microsoft.com/office/drawing/2016/5/12/chartex" xmlns:cx7="http://schemas.microsoft.com/office/drawing/2016/5/13/chartex" xmlns:cx8="http://schemas.microsoft.com/office/drawing/2016/5/14/chartex" xmlns:mc="http://schemas.openxmlformats.org/markup-compatibility/2006" xmlns:aink="http://schemas.microsoft.com/office/drawing/2016/ink" xmlns:am3d="http://schemas.microsoft.com/office/drawing/2017/model3d" xmlns:o="urn:schemas-microsoft-com:office:office" xmlns:r="http://schemas.openxmlformats.org/officeDocument/2006/relationships" xmlns:m="http://schemas.openxmlformats.org/officeDocument/2006/math" xmlns:v="urn:schemas-microsoft-com:vml" xmlns:wp14="http://schemas.microsoft.com/office/word/2010/wordprocessingDrawing" xmlns:wp="http://schemas.openxmlformats.org/drawingml/2006/wordprocessingDrawing" xmlns:w10="urn:schemas-microsoft-com:office:word" xmlns:w="http://schemas.openxmlformats.org/wordprocessingml/2006/main" xmlns:w14="http://schemas.microsoft.com/office/word/2010/wordml" xmlns:w15="http://schemas.microsoft.com/office/word/2012/wordml" xmlns:w16cid="http://schemas.microsoft.com/office/word/2016/wordml/cid" xmlns:w16se="http://schemas.microsoft.com/office/word/2015/wordml/symex" xmlns:wpg="http://schemas.microsoft.com/office/word/2010/wordprocessingGroup" xmlns:wpi="http://schemas.microsoft.com/office/word/2010/wordprocessingInk" xmlns:wne="http://schemas.microsoft.com/office/word/2006/wordml" xmlns:wps="http://schemas.microsoft.com/office/word/2010/wordprocessingShape" mc:Ignorable="w14 w15 w16se w16cid wp14">
+  <w:p>
+    <w:pPr>
+      <w:pStyle w:val="Header"/>
+    </w:pPr>
+  </w:p>
+</w:hdr>
+</file>
+
 <file path=word/numbering.xml><?xml version="1.0" encoding="utf-8"?>
 <w:numbering xmlns:wpc="http://schemas.microsoft.com/office/word/2010/wordprocessingCanvas" xmlns:cx="http://schemas.microsoft.com/office/drawing/2014/chartex" xmlns:cx1="http://schemas.microsoft.com/office/drawing/2015/9/8/chartex" xmlns:cx2="http://schemas.microsoft.com/office/drawing/2015/10/21/chartex" xmlns:cx3="http://schemas.microsoft.com/office/drawing/2016/5/9/chartex" xmlns:cx4="http://schemas.microsoft.com/office/drawing/2016/5/10/chartex" xmlns:cx5="http://schemas.microsoft.com/office/drawing/2016/5/11/chartex" xmlns:cx6="http://schemas.microsoft.com/office/drawing/2016/5/12/chartex" xmlns:cx7="http://schemas.microsoft.com/office/drawing/2016/5/13/chartex" xmlns:cx8="http://schemas.microsoft.com/office/drawing/2016/5/14/chartex" xmlns:mc="http://schemas.openxmlformats.org/markup-compatibility/2006" xmlns:aink="http://schemas.microsoft.com/office/drawing/2016/ink" xmlns:am3d="http://schemas.microsoft.com/office/drawing/2017/model3d" xmlns:o="urn:schemas-microsoft-com:office:office" xmlns:r="http://schemas.openxmlformats.org/officeDocument/2006/relationships" xmlns:m="http://schemas.openxmlformats.org/officeDocument/2006/math" xmlns:v="urn:schemas-microsoft-com:vml" xmlns:wp14="http://schemas.microsoft.com/office/word/2010/wordprocessingDrawing" xmlns:wp="http://schemas.openxmlformats.org/drawingml/2006/wordprocessingDrawing" xmlns:w10="urn:schemas-microsoft-com:office:word" xmlns:w="http://schemas.openxmlformats.org/wordprocessingml/2006/main" xmlns:w14="http://schemas.microsoft.com/office/word/2010/wordml" xmlns:w15="http://schemas.microsoft.com/office/word/2012/wordml" xmlns:w16cid="http://schemas.microsoft.com/office/word/2016/wordml/cid" xmlns:w16se="http://schemas.microsoft.com/office/word/2015/wordml/symex" xmlns:wpg="http://schemas.microsoft.com/office/word/2010/wordprocessingGroup" xmlns:wpi="http://schemas.microsoft.com/office/word/2010/wordprocessingInk" xmlns:wne="http://schemas.microsoft.com/office/word/2006/wordml" xmlns:wps="http://schemas.microsoft.com/office/word/2010/wordprocessingShape" mc:Ignorable="w14 w15 w16se w16cid wp14">
   <w:abstractNum w:abstractNumId="0" w15:restartNumberingAfterBreak="0">
@@ -16693,51 +16507,15 @@
   </w:num>
   <w:num w:numId="20">
     <w:abstractNumId w:val="15"/>
-    <w:lvlOverride w:ilvl="0"/>
-    <w:lvlOverride w:ilvl="1"/>
-    <w:lvlOverride w:ilvl="2"/>
-    <w:lvlOverride w:ilvl="3"/>
-    <w:lvlOverride w:ilvl="4"/>
-    <w:lvlOverride w:ilvl="5"/>
-    <w:lvlOverride w:ilvl="6"/>
-    <w:lvlOverride w:ilvl="7"/>
-    <w:lvlOverride w:ilvl="8"/>
   </w:num>
   <w:num w:numId="21">
     <w:abstractNumId w:val="19"/>
-    <w:lvlOverride w:ilvl="0"/>
-    <w:lvlOverride w:ilvl="1"/>
-    <w:lvlOverride w:ilvl="2"/>
-    <w:lvlOverride w:ilvl="3"/>
-    <w:lvlOverride w:ilvl="4"/>
-    <w:lvlOverride w:ilvl="5"/>
-    <w:lvlOverride w:ilvl="6"/>
-    <w:lvlOverride w:ilvl="7"/>
-    <w:lvlOverride w:ilvl="8"/>
   </w:num>
   <w:num w:numId="22">
     <w:abstractNumId w:val="16"/>
-    <w:lvlOverride w:ilvl="0"/>
-    <w:lvlOverride w:ilvl="1"/>
-    <w:lvlOverride w:ilvl="2"/>
-    <w:lvlOverride w:ilvl="3"/>
-    <w:lvlOverride w:ilvl="4"/>
-    <w:lvlOverride w:ilvl="5"/>
-    <w:lvlOverride w:ilvl="6"/>
-    <w:lvlOverride w:ilvl="7"/>
-    <w:lvlOverride w:ilvl="8"/>
   </w:num>
   <w:num w:numId="23">
     <w:abstractNumId w:val="17"/>
-    <w:lvlOverride w:ilvl="0"/>
-    <w:lvlOverride w:ilvl="1"/>
-    <w:lvlOverride w:ilvl="2"/>
-    <w:lvlOverride w:ilvl="3"/>
-    <w:lvlOverride w:ilvl="4"/>
-    <w:lvlOverride w:ilvl="5"/>
-    <w:lvlOverride w:ilvl="6"/>
-    <w:lvlOverride w:ilvl="7"/>
-    <w:lvlOverride w:ilvl="8"/>
   </w:num>
   <w:num w:numId="24">
     <w:abstractNumId w:val="18"/>
@@ -19562,7 +19340,7 @@
   <dgm:whole/>
   <dgm:extLst>
     <a:ext uri="http://schemas.microsoft.com/office/drawing/2008/diagram">
-      <dsp:dataModelExt xmlns:dsp="http://schemas.microsoft.com/office/drawing/2008/diagram" relId="rId16" minVer="http://schemas.openxmlformats.org/drawingml/2006/diagram"/>
+      <dsp:dataModelExt xmlns:dsp="http://schemas.microsoft.com/office/drawing/2008/diagram" relId="rId21" minVer="http://schemas.openxmlformats.org/drawingml/2006/diagram"/>
     </a:ext>
   </dgm:extLst>
 </dgm:dataModel>
@@ -22209,7 +21987,7 @@
 </file>
 
 <file path=customXml/itemProps1.xml><?xml version="1.0" encoding="utf-8"?>
-<ds:datastoreItem xmlns:ds="http://schemas.openxmlformats.org/officeDocument/2006/customXml" ds:itemID="{25C1A48D-98DE-439F-836A-ADD116FB8930}">
+<ds:datastoreItem xmlns:ds="http://schemas.openxmlformats.org/officeDocument/2006/customXml" ds:itemID="{B805CE6B-F5D1-4EF5-B3FD-AC6AD9ACA0CC}">
   <ds:schemaRefs>
     <ds:schemaRef ds:uri="http://schemas.openxmlformats.org/officeDocument/2006/bibliography"/>
   </ds:schemaRefs>

</xml_diff>